<commit_message>
Added latest reports and more e2e tests
</commit_message>
<xml_diff>
--- a/UI/test-flows/TestFlows.docx
+++ b/UI/test-flows/TestFlows.docx
@@ -30,21 +30,7 @@
           <w:sz w:val="36"/>
           <w:szCs w:val="36"/>
         </w:rPr>
-        <w:t xml:space="preserve">File Upload </w:t>
-      </w:r>
-      <w:r>
-        <w:rPr>
-          <w:sz w:val="36"/>
-          <w:szCs w:val="36"/>
-        </w:rPr>
-        <w:t>Test</w:t>
-      </w:r>
-      <w:r>
-        <w:rPr>
-          <w:sz w:val="36"/>
-          <w:szCs w:val="36"/>
-        </w:rPr>
-        <w:t xml:space="preserve"> flows</w:t>
+        <w:t>File Upload Test flows</w:t>
       </w:r>
     </w:p>
     <w:p>
@@ -63,13 +49,7 @@
         <w:rPr>
           <w:lang w:val="en-NZ"/>
         </w:rPr>
-        <w:t>– As</w:t>
-      </w:r>
-      <w:r>
-        <w:rPr>
-          <w:lang w:val="en-NZ"/>
-        </w:rPr>
-        <w:t xml:space="preserve"> a Customer I </w:t>
+        <w:t xml:space="preserve">– As a Customer I </w:t>
       </w:r>
       <w:r>
         <w:rPr>
@@ -86,21 +66,34 @@
     </w:p>
     <w:p>
       <w:pPr>
-        <w:rPr>
-          <w:lang w:val="en-NZ"/>
-        </w:rPr>
-      </w:pPr>
-      <w:r>
-        <w:rPr>
-          <w:lang w:val="en-NZ"/>
-        </w:rPr>
-        <w:t xml:space="preserve">Scenario: </w:t>
-      </w:r>
-      <w:r>
-        <w:rPr>
-          <w:lang w:val="en-NZ"/>
-        </w:rPr>
-        <w:t>From the “Contact Us” page:</w:t>
+        <w:jc w:val="both"/>
+        <w:rPr>
+          <w:lang w:val="en-NZ"/>
+        </w:rPr>
+      </w:pPr>
+      <w:r>
+        <w:rPr>
+          <w:lang w:val="en-NZ"/>
+        </w:rPr>
+        <w:t>Prerequisite</w:t>
+      </w:r>
+      <w:r>
+        <w:rPr>
+          <w:lang w:val="en-NZ"/>
+        </w:rPr>
+        <w:t xml:space="preserve">: </w:t>
+      </w:r>
+      <w:r>
+        <w:rPr>
+          <w:lang w:val="en-NZ"/>
+        </w:rPr>
+        <w:t>Customer should on</w:t>
+      </w:r>
+      <w:r>
+        <w:rPr>
+          <w:lang w:val="en-NZ"/>
+        </w:rPr>
+        <w:t xml:space="preserve"> the “Contact Us” page:</w:t>
       </w:r>
     </w:p>
     <w:p>
@@ -179,31 +172,15 @@
         <w:rPr>
           <w:lang w:val="en-NZ"/>
         </w:rPr>
-        <w:t xml:space="preserve">Type in the following </w:t>
-      </w:r>
-      <w:r>
-        <w:rPr>
-          <w:lang w:val="en-NZ"/>
-        </w:rPr>
-        <w:t xml:space="preserve">order number: </w:t>
-      </w:r>
-      <w:proofErr w:type="spellStart"/>
-      <w:r>
-        <w:rPr>
-          <w:b/>
-          <w:bCs/>
-          <w:lang w:val="en-NZ"/>
-        </w:rPr>
-        <w:t>OrderId</w:t>
-      </w:r>
-      <w:proofErr w:type="spellEnd"/>
-      <w:r>
-        <w:rPr>
-          <w:b/>
-          <w:bCs/>
-          <w:lang w:val="en-NZ"/>
-        </w:rPr>
-        <w:t xml:space="preserve"> #123</w:t>
+        <w:t xml:space="preserve">Type in the following order number: </w:t>
+      </w:r>
+      <w:r>
+        <w:rPr>
+          <w:b/>
+          <w:bCs/>
+          <w:lang w:val="en-NZ"/>
+        </w:rPr>
+        <w:t>OrderId #123</w:t>
       </w:r>
     </w:p>
     <w:p>
@@ -291,13 +268,7 @@
         <w:rPr>
           <w:lang w:val="en-NZ"/>
         </w:rPr>
-        <w:t>Type in the following</w:t>
-      </w:r>
-      <w:r>
-        <w:rPr>
-          <w:lang w:val="en-NZ"/>
-        </w:rPr>
-        <w:t xml:space="preserve"> message: “</w:t>
+        <w:t>Type in the following message: “</w:t>
       </w:r>
       <w:r>
         <w:rPr>
@@ -311,13 +282,7 @@
         <w:rPr>
           <w:lang w:val="en-NZ"/>
         </w:rPr>
-        <w:t>.</w:t>
-      </w:r>
-      <w:r>
-        <w:rPr>
-          <w:lang w:val="en-NZ"/>
-        </w:rPr>
-        <w:t>”</w:t>
+        <w:t>.”</w:t>
       </w:r>
     </w:p>
     <w:p>
@@ -397,13 +362,7 @@
         <w:rPr>
           <w:lang w:val="en-NZ"/>
         </w:rPr>
-        <w:t xml:space="preserve"> </w:t>
-      </w:r>
-      <w:r>
-        <w:rPr>
-          <w:lang w:val="en-NZ"/>
-        </w:rPr>
-        <w:t>“</w:t>
+        <w:t xml:space="preserve"> “</w:t>
       </w:r>
     </w:p>
     <w:tbl>
@@ -550,62 +509,32 @@
         <w:rPr>
           <w:lang w:val="en-NZ"/>
         </w:rPr>
-        <w:t xml:space="preserve"> – As a Customer I should </w:t>
-      </w:r>
-      <w:r>
-        <w:rPr>
-          <w:lang w:val="en-NZ"/>
-        </w:rPr>
-        <w:t xml:space="preserve">NOT </w:t>
-      </w:r>
-      <w:r>
-        <w:rPr>
-          <w:lang w:val="en-NZ"/>
-        </w:rPr>
-        <w:t xml:space="preserve">be able to submit a contact form with </w:t>
-      </w:r>
-      <w:r>
-        <w:rPr>
-          <w:lang w:val="en-NZ"/>
-        </w:rPr>
-        <w:t xml:space="preserve">invalid attachments </w:t>
-      </w:r>
-      <w:r>
-        <w:rPr>
-          <w:lang w:val="en-NZ"/>
-        </w:rPr>
-        <w:t>(</w:t>
-      </w:r>
-      <w:r>
-        <w:rPr>
-          <w:lang w:val="en-NZ"/>
-        </w:rPr>
-        <w:t>e.g.,</w:t>
-      </w:r>
-      <w:r>
-        <w:rPr>
-          <w:lang w:val="en-NZ"/>
-        </w:rPr>
-        <w:t xml:space="preserve"> excel</w:t>
-      </w:r>
-      <w:r>
-        <w:rPr>
-          <w:lang w:val="en-NZ"/>
-        </w:rPr>
-        <w:t>.xlsx)</w:t>
-      </w:r>
-    </w:p>
-    <w:p>
-      <w:pPr>
-        <w:rPr>
-          <w:lang w:val="en-NZ"/>
-        </w:rPr>
-      </w:pPr>
-      <w:r>
-        <w:rPr>
-          <w:lang w:val="en-NZ"/>
-        </w:rPr>
-        <w:t>Scenario: From the “Contact Us” page:</w:t>
+        <w:t xml:space="preserve"> – </w:t>
+      </w:r>
+      <w:r>
+        <w:rPr>
+          <w:lang w:val="en-NZ"/>
+        </w:rPr>
+        <w:t>As a Customer I should NOT be able to submit a contact form with invalid attachments (e.g., empty.xlsx)</w:t>
+      </w:r>
+    </w:p>
+    <w:p>
+      <w:pPr>
+        <w:rPr>
+          <w:lang w:val="en-NZ"/>
+        </w:rPr>
+      </w:pPr>
+      <w:r>
+        <w:rPr>
+          <w:lang w:val="en-NZ"/>
+        </w:rPr>
+        <w:t>Prerequisite</w:t>
+      </w:r>
+      <w:r>
+        <w:rPr>
+          <w:lang w:val="en-NZ"/>
+        </w:rPr>
+        <w:t>: From the “Contact Us” page:</w:t>
       </w:r>
     </w:p>
     <w:p>
@@ -694,23 +623,13 @@
         </w:rPr>
         <w:t xml:space="preserve">Type in the following order number: </w:t>
       </w:r>
-      <w:proofErr w:type="spellStart"/>
-      <w:r>
-        <w:rPr>
-          <w:b/>
-          <w:bCs/>
-          <w:lang w:val="en-NZ"/>
-        </w:rPr>
-        <w:t>OrderId</w:t>
-      </w:r>
-      <w:proofErr w:type="spellEnd"/>
-      <w:r>
-        <w:rPr>
-          <w:b/>
-          <w:bCs/>
-          <w:lang w:val="en-NZ"/>
-        </w:rPr>
-        <w:t xml:space="preserve"> #123</w:t>
+      <w:r>
+        <w:rPr>
+          <w:b/>
+          <w:bCs/>
+          <w:lang w:val="en-NZ"/>
+        </w:rPr>
+        <w:t>OrderId #123</w:t>
       </w:r>
     </w:p>
     <w:p>
@@ -866,15 +785,7 @@
           <w:bCs/>
           <w:lang w:val="en-NZ"/>
         </w:rPr>
-        <w:t>Bad file extension</w:t>
-      </w:r>
-      <w:r>
-        <w:rPr>
-          <w:b/>
-          <w:bCs/>
-          <w:lang w:val="en-NZ"/>
-        </w:rPr>
-        <w:t xml:space="preserve"> </w:t>
+        <w:t xml:space="preserve">Bad file extension </w:t>
       </w:r>
       <w:r>
         <w:rPr>
@@ -1121,7 +1032,13 @@
         <w:rPr>
           <w:lang w:val="en-NZ"/>
         </w:rPr>
-        <w:t>Scenario: From the “Contact Us” page:</w:t>
+        <w:t>Prerequisite</w:t>
+      </w:r>
+      <w:r>
+        <w:rPr>
+          <w:lang w:val="en-NZ"/>
+        </w:rPr>
+        <w:t>: From the “Contact Us” page:</w:t>
       </w:r>
     </w:p>
     <w:p>
@@ -1210,23 +1127,13 @@
         </w:rPr>
         <w:t xml:space="preserve">Type in the following order number: </w:t>
       </w:r>
-      <w:proofErr w:type="spellStart"/>
-      <w:r>
-        <w:rPr>
-          <w:b/>
-          <w:bCs/>
-          <w:lang w:val="en-NZ"/>
-        </w:rPr>
-        <w:t>OrderId</w:t>
-      </w:r>
-      <w:proofErr w:type="spellEnd"/>
-      <w:r>
-        <w:rPr>
-          <w:b/>
-          <w:bCs/>
-          <w:lang w:val="en-NZ"/>
-        </w:rPr>
-        <w:t xml:space="preserve"> #123</w:t>
+      <w:r>
+        <w:rPr>
+          <w:b/>
+          <w:bCs/>
+          <w:lang w:val="en-NZ"/>
+        </w:rPr>
+        <w:t>OrderId #123</w:t>
       </w:r>
     </w:p>
     <w:p>
@@ -1278,7 +1185,6 @@
         </w:rPr>
         <w:t xml:space="preserve">Browse the computer the file system, find and attach the following file: </w:t>
       </w:r>
-      <w:proofErr w:type="spellStart"/>
       <w:r>
         <w:rPr>
           <w:b/>
@@ -1287,7 +1193,6 @@
         </w:rPr>
         <w:t>ValidTextFile</w:t>
       </w:r>
-      <w:proofErr w:type="spellEnd"/>
     </w:p>
     <w:p>
       <w:pPr>
@@ -1566,25 +1471,7 @@
         <w:rPr>
           <w:lang w:val="en-NZ"/>
         </w:rPr>
-        <w:t xml:space="preserve">invalid </w:t>
-      </w:r>
-      <w:r>
-        <w:rPr>
-          <w:lang w:val="en-NZ"/>
-        </w:rPr>
-        <w:t>attachment</w:t>
-      </w:r>
-      <w:r>
-        <w:rPr>
-          <w:lang w:val="en-NZ"/>
-        </w:rPr>
-        <w:t>s</w:t>
-      </w:r>
-      <w:r>
-        <w:rPr>
-          <w:lang w:val="en-NZ"/>
-        </w:rPr>
-        <w:t xml:space="preserve"> (</w:t>
+        <w:t>invalid attachments (</w:t>
       </w:r>
       <w:r>
         <w:rPr>
@@ -1633,7 +1520,13 @@
         <w:rPr>
           <w:lang w:val="en-NZ"/>
         </w:rPr>
-        <w:t>Scenario: From the “Contact Us” page:</w:t>
+        <w:t>Prerequisite</w:t>
+      </w:r>
+      <w:r>
+        <w:rPr>
+          <w:lang w:val="en-NZ"/>
+        </w:rPr>
+        <w:t>: From the “Contact Us” page:</w:t>
       </w:r>
     </w:p>
     <w:p>
@@ -1722,23 +1615,13 @@
         </w:rPr>
         <w:t xml:space="preserve">Type in the following order number: </w:t>
       </w:r>
-      <w:proofErr w:type="spellStart"/>
-      <w:r>
-        <w:rPr>
-          <w:b/>
-          <w:bCs/>
-          <w:lang w:val="en-NZ"/>
-        </w:rPr>
-        <w:t>OrderId</w:t>
-      </w:r>
-      <w:proofErr w:type="spellEnd"/>
-      <w:r>
-        <w:rPr>
-          <w:b/>
-          <w:bCs/>
-          <w:lang w:val="en-NZ"/>
-        </w:rPr>
-        <w:t xml:space="preserve"> #123</w:t>
+      <w:r>
+        <w:rPr>
+          <w:b/>
+          <w:bCs/>
+          <w:lang w:val="en-NZ"/>
+        </w:rPr>
+        <w:t>OrderId #123</w:t>
       </w:r>
     </w:p>
     <w:p>
@@ -1782,15 +1665,7 @@
           <w:bCs/>
           <w:lang w:val="en-NZ"/>
         </w:rPr>
-        <w:t>NotReallyA</w:t>
-      </w:r>
-      <w:r>
-        <w:rPr>
-          <w:b/>
-          <w:bCs/>
-          <w:lang w:val="en-NZ"/>
-        </w:rPr>
-        <w:t>T</w:t>
+        <w:t>NotReallyAT</w:t>
       </w:r>
       <w:r>
         <w:rPr>
@@ -2049,6 +1924,449 @@
     <w:p>
       <w:pPr>
         <w:rPr>
+          <w:lang w:val="en-NZ"/>
+        </w:rPr>
+      </w:pPr>
+      <w:r>
+        <w:rPr>
+          <w:lang w:val="en-NZ"/>
+        </w:rPr>
+        <w:lastRenderedPageBreak/>
+        <w:t>FU-00</w:t>
+      </w:r>
+      <w:r>
+        <w:rPr>
+          <w:lang w:val="en-NZ"/>
+        </w:rPr>
+        <w:t>5</w:t>
+      </w:r>
+      <w:r>
+        <w:rPr>
+          <w:lang w:val="en-NZ"/>
+        </w:rPr>
+        <w:t xml:space="preserve"> – </w:t>
+      </w:r>
+      <w:r>
+        <w:rPr>
+          <w:lang w:val="en-NZ"/>
+        </w:rPr>
+        <w:t>As a Customer I should NOT be able to submit a contact form with a valid attachment and an invalid email address</w:t>
+      </w:r>
+    </w:p>
+    <w:p>
+      <w:pPr>
+        <w:rPr>
+          <w:lang w:val="en-NZ"/>
+        </w:rPr>
+      </w:pPr>
+      <w:r>
+        <w:rPr>
+          <w:lang w:val="en-NZ"/>
+        </w:rPr>
+        <w:t>Prerequisite</w:t>
+      </w:r>
+      <w:r>
+        <w:rPr>
+          <w:lang w:val="en-NZ"/>
+        </w:rPr>
+        <w:t>: From the “Contact Us” page:</w:t>
+      </w:r>
+    </w:p>
+    <w:p>
+      <w:pPr>
+        <w:pStyle w:val="Paragrafoelenco"/>
+        <w:numPr>
+          <w:ilvl w:val="0"/>
+          <w:numId w:val="12"/>
+        </w:numPr>
+        <w:rPr>
+          <w:lang w:val="en-NZ"/>
+        </w:rPr>
+      </w:pPr>
+      <w:r>
+        <w:rPr>
+          <w:lang w:val="en-NZ"/>
+        </w:rPr>
+        <w:t>Select “</w:t>
+      </w:r>
+      <w:r>
+        <w:rPr>
+          <w:b/>
+          <w:bCs/>
+          <w:lang w:val="en-NZ"/>
+        </w:rPr>
+        <w:t>Webmaster</w:t>
+      </w:r>
+      <w:r>
+        <w:rPr>
+          <w:lang w:val="en-NZ"/>
+        </w:rPr>
+        <w:t>” from the dropdown options</w:t>
+      </w:r>
+    </w:p>
+    <w:p>
+      <w:pPr>
+        <w:pStyle w:val="Paragrafoelenco"/>
+        <w:numPr>
+          <w:ilvl w:val="0"/>
+          <w:numId w:val="12"/>
+        </w:numPr>
+        <w:rPr>
+          <w:lang w:val="en-NZ"/>
+        </w:rPr>
+      </w:pPr>
+      <w:r>
+        <w:rPr>
+          <w:lang w:val="en-NZ"/>
+        </w:rPr>
+        <w:t>Type in the following email address:</w:t>
+      </w:r>
+      <w:r>
+        <w:rPr>
+          <w:b/>
+          <w:bCs/>
+          <w:lang w:val="en-NZ"/>
+        </w:rPr>
+        <w:t xml:space="preserve"> </w:t>
+      </w:r>
+      <w:hyperlink r:id="rId15" w:history="1">
+        <w:r>
+          <w:rPr>
+            <w:rStyle w:val="Collegamentoipertestuale"/>
+            <w:b/>
+            <w:bCs/>
+            <w:lang w:val="en-NZ"/>
+          </w:rPr>
+          <w:t>foo</w:t>
+        </w:r>
+        <w:r>
+          <w:rPr>
+            <w:rStyle w:val="Collegamentoipertestuale"/>
+            <w:b/>
+            <w:bCs/>
+            <w:lang w:val="en-NZ"/>
+          </w:rPr>
+          <w:t>.</w:t>
+        </w:r>
+        <w:r>
+          <w:rPr>
+            <w:rStyle w:val="Collegamentoipertestuale"/>
+            <w:b/>
+            <w:bCs/>
+            <w:lang w:val="en-NZ"/>
+          </w:rPr>
+          <w:t>foo.com</w:t>
+        </w:r>
+      </w:hyperlink>
+    </w:p>
+    <w:p>
+      <w:pPr>
+        <w:pStyle w:val="Paragrafoelenco"/>
+        <w:numPr>
+          <w:ilvl w:val="0"/>
+          <w:numId w:val="12"/>
+        </w:numPr>
+        <w:rPr>
+          <w:lang w:val="en-NZ"/>
+        </w:rPr>
+      </w:pPr>
+      <w:r>
+        <w:rPr>
+          <w:lang w:val="en-NZ"/>
+        </w:rPr>
+        <w:t xml:space="preserve">Type in the following order number: </w:t>
+      </w:r>
+      <w:r>
+        <w:rPr>
+          <w:b/>
+          <w:bCs/>
+          <w:lang w:val="en-NZ"/>
+        </w:rPr>
+        <w:t>OrderId #123</w:t>
+      </w:r>
+    </w:p>
+    <w:p>
+      <w:pPr>
+        <w:pStyle w:val="Paragrafoelenco"/>
+        <w:numPr>
+          <w:ilvl w:val="0"/>
+          <w:numId w:val="12"/>
+        </w:numPr>
+        <w:rPr>
+          <w:lang w:val="en-NZ"/>
+        </w:rPr>
+      </w:pPr>
+      <w:r>
+        <w:rPr>
+          <w:lang w:val="en-NZ"/>
+        </w:rPr>
+        <w:t>Click on “Choose File”</w:t>
+      </w:r>
+    </w:p>
+    <w:p>
+      <w:pPr>
+        <w:pStyle w:val="Paragrafoelenco"/>
+        <w:numPr>
+          <w:ilvl w:val="0"/>
+          <w:numId w:val="12"/>
+        </w:numPr>
+        <w:rPr>
+          <w:lang w:val="en-NZ"/>
+        </w:rPr>
+      </w:pPr>
+      <w:r>
+        <w:rPr>
+          <w:lang w:val="en-NZ"/>
+        </w:rPr>
+        <w:t xml:space="preserve">Browse the computer the file system, find and attach the following file: </w:t>
+      </w:r>
+      <w:r>
+        <w:rPr>
+          <w:b/>
+          <w:bCs/>
+          <w:lang w:val="en-NZ"/>
+        </w:rPr>
+        <w:t>fileToUpload.txt</w:t>
+      </w:r>
+    </w:p>
+    <w:p>
+      <w:pPr>
+        <w:pStyle w:val="Paragrafoelenco"/>
+        <w:numPr>
+          <w:ilvl w:val="0"/>
+          <w:numId w:val="12"/>
+        </w:numPr>
+        <w:rPr>
+          <w:lang w:val="en-NZ"/>
+        </w:rPr>
+      </w:pPr>
+      <w:r>
+        <w:rPr>
+          <w:lang w:val="en-NZ"/>
+        </w:rPr>
+        <w:t>Type in the following message: “</w:t>
+      </w:r>
+      <w:r>
+        <w:rPr>
+          <w:b/>
+          <w:bCs/>
+          <w:lang w:val="en-NZ"/>
+        </w:rPr>
+        <w:t>Lorem Ipsum is simply dummy text of the printing and typesetting industry</w:t>
+      </w:r>
+      <w:r>
+        <w:rPr>
+          <w:lang w:val="en-NZ"/>
+        </w:rPr>
+        <w:t>.”</w:t>
+      </w:r>
+    </w:p>
+    <w:p>
+      <w:pPr>
+        <w:pStyle w:val="Paragrafoelenco"/>
+        <w:numPr>
+          <w:ilvl w:val="0"/>
+          <w:numId w:val="12"/>
+        </w:numPr>
+        <w:rPr>
+          <w:lang w:val="en-NZ"/>
+        </w:rPr>
+      </w:pPr>
+      <w:r>
+        <w:rPr>
+          <w:lang w:val="en-NZ"/>
+        </w:rPr>
+        <w:t>Click on “</w:t>
+      </w:r>
+      <w:r>
+        <w:rPr>
+          <w:b/>
+          <w:bCs/>
+          <w:lang w:val="en-NZ"/>
+        </w:rPr>
+        <w:t>Send</w:t>
+      </w:r>
+      <w:r>
+        <w:rPr>
+          <w:lang w:val="en-NZ"/>
+        </w:rPr>
+        <w:t>”</w:t>
+      </w:r>
+    </w:p>
+    <w:p>
+      <w:pPr>
+        <w:rPr>
+          <w:lang w:val="en-NZ"/>
+        </w:rPr>
+      </w:pPr>
+      <w:r>
+        <w:rPr>
+          <w:lang w:val="en-NZ"/>
+        </w:rPr>
+        <w:t xml:space="preserve">Expected Result: </w:t>
+      </w:r>
+    </w:p>
+    <w:p>
+      <w:pPr>
+        <w:rPr>
+          <w:b/>
+          <w:bCs/>
+          <w:lang w:val="en-NZ"/>
+        </w:rPr>
+      </w:pPr>
+      <w:r>
+        <w:rPr>
+          <w:lang w:val="en-NZ"/>
+        </w:rPr>
+        <w:t>The following message should appear on the screen: “</w:t>
+      </w:r>
+      <w:r>
+        <w:rPr>
+          <w:b/>
+          <w:bCs/>
+          <w:lang w:val="en-NZ"/>
+        </w:rPr>
+        <w:t>Invalid email address</w:t>
+      </w:r>
+      <w:r>
+        <w:rPr>
+          <w:b/>
+          <w:bCs/>
+          <w:lang w:val="en-NZ"/>
+        </w:rPr>
+        <w:t xml:space="preserve"> </w:t>
+      </w:r>
+      <w:r>
+        <w:rPr>
+          <w:lang w:val="en-NZ"/>
+        </w:rPr>
+        <w:t>“</w:t>
+      </w:r>
+    </w:p>
+    <w:tbl>
+      <w:tblPr>
+        <w:tblStyle w:val="Grigliatabella"/>
+        <w:tblW w:w="0" w:type="auto"/>
+        <w:tblLook w:val="04A0" w:firstRow="1" w:lastRow="0" w:firstColumn="1" w:lastColumn="0" w:noHBand="0" w:noVBand="1"/>
+      </w:tblPr>
+      <w:tblGrid>
+        <w:gridCol w:w="6571"/>
+        <w:gridCol w:w="7377"/>
+      </w:tblGrid>
+      <w:tr>
+        <w:tc>
+          <w:tcPr>
+            <w:tcW w:w="6571" w:type="dxa"/>
+          </w:tcPr>
+          <w:p>
+            <w:pPr>
+              <w:rPr>
+                <w:sz w:val="24"/>
+                <w:szCs w:val="24"/>
+                <w:lang w:val="en-NZ"/>
+              </w:rPr>
+            </w:pPr>
+            <w:r>
+              <w:rPr>
+                <w:noProof/>
+              </w:rPr>
+              <w:drawing>
+                <wp:inline distT="0" distB="0" distL="0" distR="0" wp14:anchorId="6BEE489A" wp14:editId="4C3A8E4A">
+                  <wp:extent cx="3908885" cy="2790825"/>
+                  <wp:effectExtent l="0" t="0" r="0" b="0"/>
+                  <wp:docPr id="9" name="Immagine 9"/>
+                  <wp:cNvGraphicFramePr>
+                    <a:graphicFrameLocks xmlns:a="http://schemas.openxmlformats.org/drawingml/2006/main" noChangeAspect="1"/>
+                  </wp:cNvGraphicFramePr>
+                  <a:graphic xmlns:a="http://schemas.openxmlformats.org/drawingml/2006/main">
+                    <a:graphicData uri="http://schemas.openxmlformats.org/drawingml/2006/picture">
+                      <pic:pic xmlns:pic="http://schemas.openxmlformats.org/drawingml/2006/picture">
+                        <pic:nvPicPr>
+                          <pic:cNvPr id="1" name=""/>
+                          <pic:cNvPicPr/>
+                        </pic:nvPicPr>
+                        <pic:blipFill>
+                          <a:blip r:embed="rId16"/>
+                          <a:stretch>
+                            <a:fillRect/>
+                          </a:stretch>
+                        </pic:blipFill>
+                        <pic:spPr>
+                          <a:xfrm>
+                            <a:off x="0" y="0"/>
+                            <a:ext cx="3913450" cy="2794084"/>
+                          </a:xfrm>
+                          <a:prstGeom prst="rect">
+                            <a:avLst/>
+                          </a:prstGeom>
+                        </pic:spPr>
+                      </pic:pic>
+                    </a:graphicData>
+                  </a:graphic>
+                </wp:inline>
+              </w:drawing>
+            </w:r>
+          </w:p>
+        </w:tc>
+        <w:tc>
+          <w:tcPr>
+            <w:tcW w:w="7377" w:type="dxa"/>
+          </w:tcPr>
+          <w:p>
+            <w:pPr>
+              <w:rPr>
+                <w:sz w:val="24"/>
+                <w:szCs w:val="24"/>
+                <w:lang w:val="en-NZ"/>
+              </w:rPr>
+            </w:pPr>
+            <w:r>
+              <w:rPr>
+                <w:noProof/>
+              </w:rPr>
+              <w:drawing>
+                <wp:inline distT="0" distB="0" distL="0" distR="0" wp14:anchorId="27AD4D0B" wp14:editId="201DFE8E">
+                  <wp:extent cx="3914061" cy="3076575"/>
+                  <wp:effectExtent l="0" t="0" r="0" b="0"/>
+                  <wp:docPr id="12" name="Immagine 12"/>
+                  <wp:cNvGraphicFramePr>
+                    <a:graphicFrameLocks xmlns:a="http://schemas.openxmlformats.org/drawingml/2006/main" noChangeAspect="1"/>
+                  </wp:cNvGraphicFramePr>
+                  <a:graphic xmlns:a="http://schemas.openxmlformats.org/drawingml/2006/main">
+                    <a:graphicData uri="http://schemas.openxmlformats.org/drawingml/2006/picture">
+                      <pic:pic xmlns:pic="http://schemas.openxmlformats.org/drawingml/2006/picture">
+                        <pic:nvPicPr>
+                          <pic:cNvPr id="1" name=""/>
+                          <pic:cNvPicPr/>
+                        </pic:nvPicPr>
+                        <pic:blipFill>
+                          <a:blip r:embed="rId17"/>
+                          <a:stretch>
+                            <a:fillRect/>
+                          </a:stretch>
+                        </pic:blipFill>
+                        <pic:spPr>
+                          <a:xfrm>
+                            <a:off x="0" y="0"/>
+                            <a:ext cx="3915537" cy="3077735"/>
+                          </a:xfrm>
+                          <a:prstGeom prst="rect">
+                            <a:avLst/>
+                          </a:prstGeom>
+                        </pic:spPr>
+                      </pic:pic>
+                    </a:graphicData>
+                  </a:graphic>
+                </wp:inline>
+              </w:drawing>
+            </w:r>
+          </w:p>
+        </w:tc>
+      </w:tr>
+    </w:tbl>
+    <w:p>
+      <w:pPr>
+        <w:rPr>
           <w:sz w:val="36"/>
           <w:szCs w:val="36"/>
         </w:rPr>
@@ -2085,13 +2403,13 @@
         <w:rPr>
           <w:lang w:val="en-NZ"/>
         </w:rPr>
-        <w:t>-001 – As</w:t>
-      </w:r>
-      <w:r>
-        <w:rPr>
-          <w:lang w:val="en-NZ"/>
-        </w:rPr>
-        <w:t xml:space="preserve"> a Customer I should be able to see preview results (under the search box) of the searched product keyword</w:t>
+        <w:t xml:space="preserve">-001 – </w:t>
+      </w:r>
+      <w:r>
+        <w:rPr>
+          <w:lang w:val="en-NZ"/>
+        </w:rPr>
+        <w:t>As a Customer I should be able to see a preview (under the search box) of results while typing a keyword in the search</w:t>
       </w:r>
       <w:r>
         <w:rPr>
@@ -2099,18 +2417,30 @@
         </w:rPr>
         <w:t xml:space="preserve"> </w:t>
       </w:r>
-    </w:p>
-    <w:p>
-      <w:pPr>
-        <w:rPr>
-          <w:lang w:val="en-NZ"/>
-        </w:rPr>
-      </w:pPr>
-      <w:r>
-        <w:rPr>
-          <w:lang w:val="en-NZ"/>
-        </w:rPr>
-        <w:t xml:space="preserve">Scenario: </w:t>
+      <w:r>
+        <w:rPr>
+          <w:lang w:val="en-NZ"/>
+        </w:rPr>
+        <w:t>box</w:t>
+      </w:r>
+    </w:p>
+    <w:p>
+      <w:pPr>
+        <w:rPr>
+          <w:lang w:val="en-NZ"/>
+        </w:rPr>
+      </w:pPr>
+      <w:r>
+        <w:rPr>
+          <w:lang w:val="en-NZ"/>
+        </w:rPr>
+        <w:t>Prerequisite</w:t>
+      </w:r>
+      <w:r>
+        <w:rPr>
+          <w:lang w:val="en-NZ"/>
+        </w:rPr>
+        <w:t xml:space="preserve">: </w:t>
       </w:r>
       <w:r>
         <w:rPr>
@@ -2289,7 +2619,7 @@
                           <pic:cNvPicPr/>
                         </pic:nvPicPr>
                         <pic:blipFill>
-                          <a:blip r:embed="rId15"/>
+                          <a:blip r:embed="rId18"/>
                           <a:stretch>
                             <a:fillRect/>
                           </a:stretch>
@@ -2348,19 +2678,32 @@
         <w:rPr>
           <w:lang w:val="en-NZ"/>
         </w:rPr>
-        <w:t xml:space="preserve">As a Customer I should be able to see the preview of multiple </w:t>
-      </w:r>
-      <w:r>
-        <w:rPr>
-          <w:lang w:val="en-NZ"/>
-        </w:rPr>
-        <w:t>products</w:t>
-      </w:r>
-      <w:r>
-        <w:rPr>
-          <w:lang w:val="en-NZ"/>
-        </w:rPr>
-        <w:t xml:space="preserve"> matching</w:t>
+        <w:t>As a Customer I should be able to see the preview of multiple products matching while typing the "Dress" keyword</w:t>
+      </w:r>
+    </w:p>
+    <w:p>
+      <w:pPr>
+        <w:rPr>
+          <w:lang w:val="en-NZ"/>
+        </w:rPr>
+      </w:pPr>
+      <w:r>
+        <w:rPr>
+          <w:lang w:val="en-NZ"/>
+        </w:rPr>
+        <w:t>Prerequisite</w:t>
+      </w:r>
+      <w:r>
+        <w:rPr>
+          <w:lang w:val="en-NZ"/>
+        </w:rPr>
+        <w:t xml:space="preserve">: </w:t>
+      </w:r>
+      <w:r>
+        <w:rPr>
+          <w:lang w:val="en-NZ"/>
+        </w:rPr>
+        <w:t>In</w:t>
       </w:r>
       <w:r>
         <w:rPr>
@@ -2372,81 +2715,6 @@
         <w:rPr>
           <w:lang w:val="en-NZ"/>
         </w:rPr>
-        <w:t>the keyword "Dress"</w:t>
-      </w:r>
-      <w:r>
-        <w:rPr>
-          <w:lang w:val="en-NZ"/>
-        </w:rPr>
-        <w:t xml:space="preserve"> </w:t>
-      </w:r>
-      <w:r>
-        <w:rPr>
-          <w:lang w:val="en-NZ"/>
-        </w:rPr>
-        <w:t xml:space="preserve">(either </w:t>
-      </w:r>
-      <w:r>
-        <w:rPr>
-          <w:lang w:val="en-NZ"/>
-        </w:rPr>
-        <w:t xml:space="preserve">in </w:t>
-      </w:r>
-      <w:r>
-        <w:rPr>
-          <w:lang w:val="en-NZ"/>
-        </w:rPr>
-        <w:t xml:space="preserve">the product name or the </w:t>
-      </w:r>
-      <w:proofErr w:type="spellStart"/>
-      <w:r>
-        <w:rPr>
-          <w:lang w:val="en-NZ"/>
-        </w:rPr>
-        <w:t>the</w:t>
-      </w:r>
-      <w:proofErr w:type="spellEnd"/>
-      <w:r>
-        <w:rPr>
-          <w:lang w:val="en-NZ"/>
-        </w:rPr>
-        <w:t xml:space="preserve"> product description</w:t>
-      </w:r>
-      <w:r>
-        <w:rPr>
-          <w:lang w:val="en-NZ"/>
-        </w:rPr>
-        <w:t>)</w:t>
-      </w:r>
-    </w:p>
-    <w:p>
-      <w:pPr>
-        <w:rPr>
-          <w:lang w:val="en-NZ"/>
-        </w:rPr>
-      </w:pPr>
-      <w:r>
-        <w:rPr>
-          <w:lang w:val="en-NZ"/>
-        </w:rPr>
-        <w:t xml:space="preserve">Scenario: </w:t>
-      </w:r>
-      <w:r>
-        <w:rPr>
-          <w:lang w:val="en-NZ"/>
-        </w:rPr>
-        <w:t>In</w:t>
-      </w:r>
-      <w:r>
-        <w:rPr>
-          <w:lang w:val="en-NZ"/>
-        </w:rPr>
-        <w:t xml:space="preserve"> </w:t>
-      </w:r>
-      <w:r>
-        <w:rPr>
-          <w:lang w:val="en-NZ"/>
-        </w:rPr>
         <w:t xml:space="preserve">the </w:t>
       </w:r>
       <w:r>
@@ -2467,13 +2735,7 @@
         <w:rPr>
           <w:lang w:val="en-NZ"/>
         </w:rPr>
-        <w:t>”</w:t>
-      </w:r>
-      <w:r>
-        <w:rPr>
-          <w:lang w:val="en-NZ"/>
-        </w:rPr>
-        <w:t xml:space="preserve"> </w:t>
+        <w:t xml:space="preserve">” </w:t>
       </w:r>
       <w:r>
         <w:rPr>
@@ -2620,7 +2882,7 @@
                           <pic:cNvPicPr/>
                         </pic:nvPicPr>
                         <pic:blipFill>
-                          <a:blip r:embed="rId16"/>
+                          <a:blip r:embed="rId19"/>
                           <a:stretch>
                             <a:fillRect/>
                           </a:stretch>
@@ -2655,6 +2917,14 @@
     <w:p>
       <w:pPr>
         <w:rPr>
+          <w:sz w:val="36"/>
+          <w:szCs w:val="36"/>
+        </w:rPr>
+      </w:pPr>
+    </w:p>
+    <w:p>
+      <w:pPr>
+        <w:rPr>
           <w:lang w:val="en-NZ"/>
         </w:rPr>
       </w:pPr>
@@ -2687,20 +2957,26 @@
         <w:rPr>
           <w:lang w:val="en-NZ"/>
         </w:rPr>
-        <w:t>As a Customer I should be able to see a product detail page after clicking on a product ("Blouse") following a key search</w:t>
-      </w:r>
-    </w:p>
-    <w:p>
-      <w:pPr>
-        <w:rPr>
-          <w:lang w:val="en-NZ"/>
-        </w:rPr>
-      </w:pPr>
-      <w:r>
-        <w:rPr>
-          <w:lang w:val="en-NZ"/>
-        </w:rPr>
-        <w:t xml:space="preserve">Scenario: </w:t>
+        <w:t>As a Customer I should be able to see the product details page after clicking on "Blouse" from the product preview results</w:t>
+      </w:r>
+    </w:p>
+    <w:p>
+      <w:pPr>
+        <w:rPr>
+          <w:lang w:val="en-NZ"/>
+        </w:rPr>
+      </w:pPr>
+      <w:r>
+        <w:rPr>
+          <w:lang w:val="en-NZ"/>
+        </w:rPr>
+        <w:t>Prerequisite</w:t>
+      </w:r>
+      <w:r>
+        <w:rPr>
+          <w:lang w:val="en-NZ"/>
+        </w:rPr>
+        <w:t xml:space="preserve">: </w:t>
       </w:r>
       <w:r>
         <w:rPr>
@@ -2905,7 +3181,7 @@
                           <pic:cNvPicPr/>
                         </pic:nvPicPr>
                         <pic:blipFill>
-                          <a:blip r:embed="rId16"/>
+                          <a:blip r:embed="rId19"/>
                           <a:stretch>
                             <a:fillRect/>
                           </a:stretch>
@@ -2958,7 +3234,7 @@
                           <pic:cNvPicPr/>
                         </pic:nvPicPr>
                         <pic:blipFill>
-                          <a:blip r:embed="rId17"/>
+                          <a:blip r:embed="rId20"/>
                           <a:stretch>
                             <a:fillRect/>
                           </a:stretch>
@@ -3030,23 +3306,26 @@
         <w:t xml:space="preserve"> – </w:t>
       </w:r>
       <w:r>
-        <w:rPr>
-          <w:lang w:val="en-NZ"/>
-        </w:rPr>
-        <w:t>As a customer I should see zero results and the "Please enter a search keyword" message, if searching by not entering any keyword</w:t>
-      </w:r>
-    </w:p>
-    <w:p>
-      <w:pPr>
-        <w:rPr>
-          <w:lang w:val="en-NZ"/>
-        </w:rPr>
-      </w:pPr>
-      <w:r>
-        <w:rPr>
-          <w:lang w:val="en-NZ"/>
-        </w:rPr>
-        <w:t xml:space="preserve">Scenario: </w:t>
+        <w:t>As a customer I should see zero results and the "Please enter a search keyword" message, if searching with no keywords</w:t>
+      </w:r>
+    </w:p>
+    <w:p>
+      <w:pPr>
+        <w:rPr>
+          <w:lang w:val="en-NZ"/>
+        </w:rPr>
+      </w:pPr>
+      <w:r>
+        <w:rPr>
+          <w:lang w:val="en-NZ"/>
+        </w:rPr>
+        <w:t>Prerequisite</w:t>
+      </w:r>
+      <w:r>
+        <w:rPr>
+          <w:lang w:val="en-NZ"/>
+        </w:rPr>
+        <w:t xml:space="preserve">: </w:t>
       </w:r>
       <w:r>
         <w:rPr>
@@ -3192,25 +3471,7 @@
         <w:rPr>
           <w:lang w:val="en-NZ"/>
         </w:rPr>
-        <w:t xml:space="preserve">Customer will be redirected to </w:t>
-      </w:r>
-      <w:r>
-        <w:rPr>
-          <w:lang w:val="en-NZ"/>
-        </w:rPr>
-        <w:t xml:space="preserve">a </w:t>
-      </w:r>
-      <w:r>
-        <w:rPr>
-          <w:lang w:val="en-NZ"/>
-        </w:rPr>
-        <w:t xml:space="preserve">page </w:t>
-      </w:r>
-      <w:r>
-        <w:rPr>
-          <w:lang w:val="en-NZ"/>
-        </w:rPr>
-        <w:t xml:space="preserve">where they will see the following message: </w:t>
+        <w:t xml:space="preserve">Customer will be redirected to a page where they will see the following message: </w:t>
       </w:r>
       <w:r>
         <w:rPr>
@@ -3288,7 +3549,7 @@
                           <pic:cNvPicPr/>
                         </pic:nvPicPr>
                         <pic:blipFill>
-                          <a:blip r:embed="rId18"/>
+                          <a:blip r:embed="rId21"/>
                           <a:stretch>
                             <a:fillRect/>
                           </a:stretch>
@@ -3341,7 +3602,7 @@
                           <pic:cNvPicPr/>
                         </pic:nvPicPr>
                         <pic:blipFill>
-                          <a:blip r:embed="rId19"/>
+                          <a:blip r:embed="rId22"/>
                           <a:stretch>
                             <a:fillRect/>
                           </a:stretch>
@@ -3407,7 +3668,31 @@
         <w:rPr>
           <w:lang w:val="en-NZ"/>
         </w:rPr>
-        <w:t xml:space="preserve">As a customer I should see zero results and the "Please enter a search keyword" message, if searching by </w:t>
+        <w:t xml:space="preserve">As a customer I should see zero results and the </w:t>
+      </w:r>
+      <w:r>
+        <w:rPr>
+          <w:lang w:val="en-NZ"/>
+        </w:rPr>
+        <w:t>“</w:t>
+      </w:r>
+      <w:r>
+        <w:rPr>
+          <w:lang w:val="en-NZ"/>
+        </w:rPr>
+        <w:t>No results were found for your search " "</w:t>
+      </w:r>
+      <w:r>
+        <w:rPr>
+          <w:lang w:val="en-NZ"/>
+        </w:rPr>
+        <w:t xml:space="preserve"> ”</w:t>
+      </w:r>
+      <w:r>
+        <w:rPr>
+          <w:lang w:val="en-NZ"/>
+        </w:rPr>
+        <w:t xml:space="preserve"> message, if searching by </w:t>
       </w:r>
       <w:r>
         <w:rPr>
@@ -3426,7 +3711,13 @@
         <w:rPr>
           <w:lang w:val="en-NZ"/>
         </w:rPr>
-        <w:t xml:space="preserve">Scenario: </w:t>
+        <w:t>Prerequisite</w:t>
+      </w:r>
+      <w:r>
+        <w:rPr>
+          <w:lang w:val="en-NZ"/>
+        </w:rPr>
+        <w:t xml:space="preserve">: </w:t>
       </w:r>
       <w:r>
         <w:rPr>
@@ -3502,13 +3793,7 @@
         <w:rPr>
           <w:lang w:val="en-NZ"/>
         </w:rPr>
-        <w:t>in</w:t>
-      </w:r>
-      <w:r>
-        <w:rPr>
-          <w:lang w:val="en-NZ"/>
-        </w:rPr>
-        <w:t xml:space="preserve"> a black space (e.g., hit the space bar on the keyboard)</w:t>
+        <w:t>in a black space (e.g., hit the space bar on the keyboard)</w:t>
       </w:r>
     </w:p>
     <w:p>
@@ -3580,21 +3865,15 @@
         <w:rPr>
           <w:lang w:val="en-NZ"/>
         </w:rPr>
-        <w:t>Customer will be redirected to a page where they will see the following message: “</w:t>
-      </w:r>
-      <w:r>
-        <w:rPr>
-          <w:b/>
-          <w:bCs/>
-          <w:lang w:val="en-NZ"/>
-        </w:rPr>
-        <w:t>Please enter a search keyword</w:t>
-      </w:r>
-      <w:r>
-        <w:rPr>
-          <w:lang w:val="en-NZ"/>
-        </w:rPr>
-        <w:t>”</w:t>
+        <w:t xml:space="preserve">Customer will be redirected to a page where they will see the following message: </w:t>
+      </w:r>
+      <w:r>
+        <w:rPr>
+          <w:b/>
+          <w:bCs/>
+          <w:lang w:val="en-NZ"/>
+        </w:rPr>
+        <w:t>No results were found for your search " "</w:t>
       </w:r>
     </w:p>
     <w:p>
@@ -3617,8 +3896,8 @@
         <w:tblLook w:val="04A0" w:firstRow="1" w:lastRow="0" w:firstColumn="1" w:lastColumn="0" w:noHBand="0" w:noVBand="1"/>
       </w:tblPr>
       <w:tblGrid>
-        <w:gridCol w:w="6305"/>
-        <w:gridCol w:w="7643"/>
+        <w:gridCol w:w="5852"/>
+        <w:gridCol w:w="8096"/>
       </w:tblGrid>
       <w:tr>
         <w:tc>
@@ -3652,7 +3931,7 @@
                           <pic:cNvPicPr/>
                         </pic:nvPicPr>
                         <pic:blipFill>
-                          <a:blip r:embed="rId18"/>
+                          <a:blip r:embed="rId21"/>
                           <a:stretch>
                             <a:fillRect/>
                           </a:stretch>
@@ -3690,10 +3969,10 @@
                 <w:noProof/>
               </w:rPr>
               <w:drawing>
-                <wp:inline distT="0" distB="0" distL="0" distR="0" wp14:anchorId="38581EFA" wp14:editId="27A920A2">
-                  <wp:extent cx="4948669" cy="3536835"/>
-                  <wp:effectExtent l="0" t="0" r="4445" b="6985"/>
-                  <wp:docPr id="23" name="Immagine 23"/>
+                <wp:inline distT="0" distB="0" distL="0" distR="0" wp14:anchorId="14B2FC9E" wp14:editId="738F0E6E">
+                  <wp:extent cx="5670177" cy="3352800"/>
+                  <wp:effectExtent l="0" t="0" r="6985" b="0"/>
+                  <wp:docPr id="13" name="Immagine 13"/>
                   <wp:cNvGraphicFramePr>
                     <a:graphicFrameLocks xmlns:a="http://schemas.openxmlformats.org/drawingml/2006/main" noChangeAspect="1"/>
                   </wp:cNvGraphicFramePr>
@@ -3705,7 +3984,7 @@
                           <pic:cNvPicPr/>
                         </pic:nvPicPr>
                         <pic:blipFill>
-                          <a:blip r:embed="rId19"/>
+                          <a:blip r:embed="rId23"/>
                           <a:stretch>
                             <a:fillRect/>
                           </a:stretch>
@@ -3713,7 +3992,7 @@
                         <pic:spPr>
                           <a:xfrm>
                             <a:off x="0" y="0"/>
-                            <a:ext cx="4960744" cy="3545465"/>
+                            <a:ext cx="5676384" cy="3356470"/>
                           </a:xfrm>
                           <a:prstGeom prst="rect">
                             <a:avLst/>
@@ -3779,14 +4058,12 @@
         </w:rPr>
         <w:t xml:space="preserve">NOT be able to type sequences with </w:t>
       </w:r>
-      <w:proofErr w:type="gramStart"/>
-      <w:r>
-        <w:rPr>
-          <w:lang w:val="en-NZ"/>
-        </w:rPr>
-        <w:t>either special characters</w:t>
-      </w:r>
-      <w:proofErr w:type="gramEnd"/>
+      <w:r>
+        <w:rPr>
+          <w:lang w:val="en-NZ"/>
+        </w:rPr>
+        <w:t>either special character</w:t>
+      </w:r>
       <w:r>
         <w:rPr>
           <w:lang w:val="en-NZ"/>
@@ -3816,7 +4093,13 @@
         <w:rPr>
           <w:lang w:val="en-NZ"/>
         </w:rPr>
-        <w:t xml:space="preserve">Scenario: </w:t>
+        <w:t>Prerequisite</w:t>
+      </w:r>
+      <w:r>
+        <w:rPr>
+          <w:lang w:val="en-NZ"/>
+        </w:rPr>
+        <w:t xml:space="preserve">: </w:t>
       </w:r>
       <w:r>
         <w:rPr>
@@ -3892,31 +4175,7 @@
         <w:rPr>
           <w:lang w:val="en-NZ"/>
         </w:rPr>
-        <w:t>any combination of special characters</w:t>
-      </w:r>
-      <w:r>
-        <w:rPr>
-          <w:lang w:val="en-NZ"/>
-        </w:rPr>
-        <w:t xml:space="preserve"> (e.g., </w:t>
-      </w:r>
-      <w:r>
-        <w:rPr>
-          <w:lang w:val="en-NZ"/>
-        </w:rPr>
-        <w:t>$%&amp;*&amp;*%$</w:t>
-      </w:r>
-      <w:r>
-        <w:rPr>
-          <w:lang w:val="en-NZ"/>
-        </w:rPr>
-        <w:t>)</w:t>
-      </w:r>
-      <w:r>
-        <w:rPr>
-          <w:lang w:val="en-NZ"/>
-        </w:rPr>
-        <w:t xml:space="preserve"> and numbers (e.g., 122345)</w:t>
+        <w:t>any combination of special characters (e.g., $%&amp;*&amp;*%$) and numbers (e.g., 122345)</w:t>
       </w:r>
     </w:p>
     <w:p>
@@ -3966,19 +4225,7 @@
         <w:rPr>
           <w:lang w:val="en-NZ"/>
         </w:rPr>
-        <w:t xml:space="preserve">The search box border should change colour </w:t>
-      </w:r>
-      <w:r>
-        <w:rPr>
-          <w:lang w:val="en-NZ"/>
-        </w:rPr>
-        <w:t>and a relevant message should be presented</w:t>
-      </w:r>
-      <w:r>
-        <w:rPr>
-          <w:lang w:val="en-NZ"/>
-        </w:rPr>
-        <w:t>. No actions follow if the search button is clicked</w:t>
+        <w:t>The search box border should change colour and a relevant message should be presented. No actions follow if the search button is clicked</w:t>
       </w:r>
     </w:p>
     <w:p>
@@ -4036,7 +4283,7 @@
                           <pic:cNvPicPr/>
                         </pic:nvPicPr>
                         <pic:blipFill>
-                          <a:blip r:embed="rId18"/>
+                          <a:blip r:embed="rId21"/>
                           <a:stretch>
                             <a:fillRect/>
                           </a:stretch>
@@ -4122,32 +4369,26 @@
         <w:rPr>
           <w:lang w:val="en-NZ"/>
         </w:rPr>
-        <w:t xml:space="preserve">NOT be able to type </w:t>
-      </w:r>
-      <w:r>
-        <w:rPr>
-          <w:lang w:val="en-NZ"/>
-        </w:rPr>
-        <w:t>very long sequences</w:t>
-      </w:r>
-      <w:r>
-        <w:rPr>
-          <w:lang w:val="en-NZ"/>
-        </w:rPr>
-        <w:t>:</w:t>
-      </w:r>
-    </w:p>
-    <w:p>
-      <w:pPr>
-        <w:rPr>
-          <w:lang w:val="en-NZ"/>
-        </w:rPr>
-      </w:pPr>
-      <w:r>
-        <w:rPr>
-          <w:lang w:val="en-NZ"/>
-        </w:rPr>
-        <w:t xml:space="preserve">Scenario: </w:t>
+        <w:t>NOT be able to type very long sequences:</w:t>
+      </w:r>
+    </w:p>
+    <w:p>
+      <w:pPr>
+        <w:rPr>
+          <w:lang w:val="en-NZ"/>
+        </w:rPr>
+      </w:pPr>
+      <w:r>
+        <w:rPr>
+          <w:lang w:val="en-NZ"/>
+        </w:rPr>
+        <w:t>Prerequisite</w:t>
+      </w:r>
+      <w:r>
+        <w:rPr>
+          <w:lang w:val="en-NZ"/>
+        </w:rPr>
+        <w:t xml:space="preserve">: </w:t>
       </w:r>
       <w:r>
         <w:rPr>
@@ -4223,129 +4464,104 @@
         <w:rPr>
           <w:lang w:val="en-NZ"/>
         </w:rPr>
-        <w:t xml:space="preserve">is: “A very </w:t>
-      </w:r>
-      <w:proofErr w:type="spellStart"/>
-      <w:r>
-        <w:rPr>
-          <w:lang w:val="en-NZ"/>
-        </w:rPr>
-        <w:t>very</w:t>
-      </w:r>
-      <w:proofErr w:type="spellEnd"/>
+        <w:t>is: “A very very very very very very very very very very  very very long long long long</w:t>
+      </w:r>
       <w:r>
         <w:rPr>
           <w:lang w:val="en-NZ"/>
         </w:rPr>
         <w:t xml:space="preserve"> </w:t>
       </w:r>
-      <w:proofErr w:type="spellStart"/>
-      <w:r>
-        <w:rPr>
-          <w:lang w:val="en-NZ"/>
-        </w:rPr>
-        <w:t>very</w:t>
-      </w:r>
-      <w:proofErr w:type="spellEnd"/>
+      <w:r>
+        <w:rPr>
+          <w:lang w:val="en-NZ"/>
+        </w:rPr>
+        <w:t>long</w:t>
+      </w:r>
       <w:r>
         <w:rPr>
           <w:lang w:val="en-NZ"/>
         </w:rPr>
         <w:t xml:space="preserve"> </w:t>
       </w:r>
-      <w:proofErr w:type="spellStart"/>
-      <w:r>
-        <w:rPr>
-          <w:lang w:val="en-NZ"/>
-        </w:rPr>
-        <w:t>very</w:t>
-      </w:r>
-      <w:proofErr w:type="spellEnd"/>
+      <w:r>
+        <w:rPr>
+          <w:lang w:val="en-NZ"/>
+        </w:rPr>
+        <w:t>long</w:t>
+      </w:r>
       <w:r>
         <w:rPr>
           <w:lang w:val="en-NZ"/>
         </w:rPr>
         <w:t xml:space="preserve"> </w:t>
       </w:r>
-      <w:proofErr w:type="spellStart"/>
-      <w:r>
-        <w:rPr>
-          <w:lang w:val="en-NZ"/>
-        </w:rPr>
-        <w:t>very</w:t>
-      </w:r>
-      <w:proofErr w:type="spellEnd"/>
+      <w:r>
+        <w:rPr>
+          <w:lang w:val="en-NZ"/>
+        </w:rPr>
+        <w:t>long</w:t>
+      </w:r>
       <w:r>
         <w:rPr>
           <w:lang w:val="en-NZ"/>
         </w:rPr>
         <w:t xml:space="preserve"> </w:t>
       </w:r>
-      <w:proofErr w:type="spellStart"/>
-      <w:r>
-        <w:rPr>
-          <w:lang w:val="en-NZ"/>
-        </w:rPr>
-        <w:t>very</w:t>
-      </w:r>
-      <w:proofErr w:type="spellEnd"/>
+      <w:r>
+        <w:rPr>
+          <w:lang w:val="en-NZ"/>
+        </w:rPr>
+        <w:t>long</w:t>
+      </w:r>
       <w:r>
         <w:rPr>
           <w:lang w:val="en-NZ"/>
         </w:rPr>
         <w:t xml:space="preserve"> </w:t>
       </w:r>
-      <w:proofErr w:type="spellStart"/>
-      <w:r>
-        <w:rPr>
-          <w:lang w:val="en-NZ"/>
-        </w:rPr>
-        <w:t>very</w:t>
-      </w:r>
-      <w:proofErr w:type="spellEnd"/>
+      <w:r>
+        <w:rPr>
+          <w:lang w:val="en-NZ"/>
+        </w:rPr>
+        <w:t>long</w:t>
+      </w:r>
       <w:r>
         <w:rPr>
           <w:lang w:val="en-NZ"/>
         </w:rPr>
         <w:t xml:space="preserve"> </w:t>
       </w:r>
-      <w:proofErr w:type="spellStart"/>
-      <w:r>
-        <w:rPr>
-          <w:lang w:val="en-NZ"/>
-        </w:rPr>
-        <w:t>very</w:t>
-      </w:r>
-      <w:proofErr w:type="spellEnd"/>
+      <w:r>
+        <w:rPr>
+          <w:lang w:val="en-NZ"/>
+        </w:rPr>
+        <w:t>long</w:t>
+      </w:r>
       <w:r>
         <w:rPr>
           <w:lang w:val="en-NZ"/>
         </w:rPr>
         <w:t xml:space="preserve"> </w:t>
       </w:r>
-      <w:proofErr w:type="spellStart"/>
-      <w:r>
-        <w:rPr>
-          <w:lang w:val="en-NZ"/>
-        </w:rPr>
-        <w:t>very</w:t>
-      </w:r>
-      <w:proofErr w:type="spellEnd"/>
+      <w:r>
+        <w:rPr>
+          <w:lang w:val="en-NZ"/>
+        </w:rPr>
+        <w:t>long message message</w:t>
+      </w:r>
       <w:r>
         <w:rPr>
           <w:lang w:val="en-NZ"/>
         </w:rPr>
         <w:t xml:space="preserve"> </w:t>
       </w:r>
-      <w:proofErr w:type="spellStart"/>
-      <w:proofErr w:type="gramStart"/>
-      <w:r>
-        <w:rPr>
-          <w:lang w:val="en-NZ"/>
-        </w:rPr>
-        <w:t>very</w:t>
-      </w:r>
-      <w:proofErr w:type="spellEnd"/>
+      <w:r>
+        <w:rPr>
+          <w:lang w:val="en-NZ"/>
+        </w:rPr>
+        <w:t>message</w:t>
+      </w:r>
       <w:r>
         <w:rPr>
           <w:lang w:val="en-NZ"/>
@@ -4356,232 +4572,19 @@
         <w:rPr>
           <w:lang w:val="en-NZ"/>
         </w:rPr>
+        <w:t>message</w:t>
+      </w:r>
+      <w:r>
+        <w:rPr>
+          <w:lang w:val="en-NZ"/>
+        </w:rPr>
         <w:t xml:space="preserve"> </w:t>
       </w:r>
-      <w:proofErr w:type="spellStart"/>
-      <w:r>
-        <w:rPr>
-          <w:lang w:val="en-NZ"/>
-        </w:rPr>
-        <w:t>very</w:t>
-      </w:r>
-      <w:proofErr w:type="spellEnd"/>
-      <w:proofErr w:type="gramEnd"/>
-      <w:r>
-        <w:rPr>
-          <w:lang w:val="en-NZ"/>
-        </w:rPr>
-        <w:t xml:space="preserve"> </w:t>
-      </w:r>
-      <w:proofErr w:type="spellStart"/>
-      <w:r>
-        <w:rPr>
-          <w:lang w:val="en-NZ"/>
-        </w:rPr>
-        <w:t>very</w:t>
-      </w:r>
-      <w:proofErr w:type="spellEnd"/>
-      <w:r>
-        <w:rPr>
-          <w:lang w:val="en-NZ"/>
-        </w:rPr>
-        <w:t xml:space="preserve"> long </w:t>
-      </w:r>
-      <w:proofErr w:type="spellStart"/>
-      <w:r>
-        <w:rPr>
-          <w:lang w:val="en-NZ"/>
-        </w:rPr>
-        <w:t>long</w:t>
-      </w:r>
-      <w:proofErr w:type="spellEnd"/>
-      <w:r>
-        <w:rPr>
-          <w:lang w:val="en-NZ"/>
-        </w:rPr>
-        <w:t xml:space="preserve"> </w:t>
-      </w:r>
-      <w:proofErr w:type="spellStart"/>
-      <w:r>
-        <w:rPr>
-          <w:lang w:val="en-NZ"/>
-        </w:rPr>
-        <w:t>long</w:t>
-      </w:r>
-      <w:proofErr w:type="spellEnd"/>
-      <w:r>
-        <w:rPr>
-          <w:lang w:val="en-NZ"/>
-        </w:rPr>
-        <w:t xml:space="preserve"> </w:t>
-      </w:r>
-      <w:proofErr w:type="spellStart"/>
-      <w:r>
-        <w:rPr>
-          <w:lang w:val="en-NZ"/>
-        </w:rPr>
-        <w:t>long</w:t>
-      </w:r>
-      <w:proofErr w:type="spellEnd"/>
-      <w:r>
-        <w:rPr>
-          <w:lang w:val="en-NZ"/>
-        </w:rPr>
-        <w:t xml:space="preserve"> </w:t>
-      </w:r>
-      <w:proofErr w:type="spellStart"/>
-      <w:r>
-        <w:rPr>
-          <w:lang w:val="en-NZ"/>
-        </w:rPr>
-        <w:t>long</w:t>
-      </w:r>
-      <w:proofErr w:type="spellEnd"/>
-      <w:r>
-        <w:rPr>
-          <w:lang w:val="en-NZ"/>
-        </w:rPr>
-        <w:t xml:space="preserve"> </w:t>
-      </w:r>
-      <w:proofErr w:type="spellStart"/>
-      <w:r>
-        <w:rPr>
-          <w:lang w:val="en-NZ"/>
-        </w:rPr>
-        <w:t>long</w:t>
-      </w:r>
-      <w:proofErr w:type="spellEnd"/>
-      <w:r>
-        <w:rPr>
-          <w:lang w:val="en-NZ"/>
-        </w:rPr>
-        <w:t xml:space="preserve"> </w:t>
-      </w:r>
-      <w:proofErr w:type="spellStart"/>
-      <w:r>
-        <w:rPr>
-          <w:lang w:val="en-NZ"/>
-        </w:rPr>
-        <w:t>long</w:t>
-      </w:r>
-      <w:proofErr w:type="spellEnd"/>
-      <w:r>
-        <w:rPr>
-          <w:lang w:val="en-NZ"/>
-        </w:rPr>
-        <w:t xml:space="preserve"> </w:t>
-      </w:r>
-      <w:proofErr w:type="spellStart"/>
-      <w:r>
-        <w:rPr>
-          <w:lang w:val="en-NZ"/>
-        </w:rPr>
-        <w:t>long</w:t>
-      </w:r>
-      <w:proofErr w:type="spellEnd"/>
-      <w:r>
-        <w:rPr>
-          <w:lang w:val="en-NZ"/>
-        </w:rPr>
-        <w:t xml:space="preserve"> </w:t>
-      </w:r>
-      <w:proofErr w:type="spellStart"/>
-      <w:r>
-        <w:rPr>
-          <w:lang w:val="en-NZ"/>
-        </w:rPr>
-        <w:t>long</w:t>
-      </w:r>
-      <w:proofErr w:type="spellEnd"/>
-      <w:r>
-        <w:rPr>
-          <w:lang w:val="en-NZ"/>
-        </w:rPr>
-        <w:t xml:space="preserve"> </w:t>
-      </w:r>
-      <w:proofErr w:type="spellStart"/>
-      <w:r>
-        <w:rPr>
-          <w:lang w:val="en-NZ"/>
-        </w:rPr>
-        <w:t>long</w:t>
-      </w:r>
-      <w:proofErr w:type="spellEnd"/>
-      <w:r>
-        <w:rPr>
-          <w:lang w:val="en-NZ"/>
-        </w:rPr>
-        <w:t xml:space="preserve"> </w:t>
-      </w:r>
-      <w:proofErr w:type="spellStart"/>
-      <w:r>
-        <w:rPr>
-          <w:lang w:val="en-NZ"/>
-        </w:rPr>
-        <w:t>long</w:t>
-      </w:r>
-      <w:proofErr w:type="spellEnd"/>
-      <w:r>
-        <w:rPr>
-          <w:lang w:val="en-NZ"/>
-        </w:rPr>
-        <w:t xml:space="preserve"> message </w:t>
-      </w:r>
-      <w:proofErr w:type="spellStart"/>
-      <w:r>
-        <w:rPr>
-          <w:lang w:val="en-NZ"/>
-        </w:rPr>
-        <w:t>message</w:t>
-      </w:r>
-      <w:proofErr w:type="spellEnd"/>
-      <w:r>
-        <w:rPr>
-          <w:lang w:val="en-NZ"/>
-        </w:rPr>
-        <w:t xml:space="preserve"> </w:t>
-      </w:r>
-      <w:proofErr w:type="spellStart"/>
-      <w:r>
-        <w:rPr>
-          <w:lang w:val="en-NZ"/>
-        </w:rPr>
-        <w:t>message</w:t>
-      </w:r>
-      <w:proofErr w:type="spellEnd"/>
-      <w:r>
-        <w:rPr>
-          <w:lang w:val="en-NZ"/>
-        </w:rPr>
-        <w:t xml:space="preserve"> </w:t>
-      </w:r>
-      <w:proofErr w:type="spellStart"/>
-      <w:r>
-        <w:rPr>
-          <w:lang w:val="en-NZ"/>
-        </w:rPr>
-        <w:t>message</w:t>
-      </w:r>
-      <w:proofErr w:type="spellEnd"/>
-      <w:r>
-        <w:rPr>
-          <w:lang w:val="en-NZ"/>
-        </w:rPr>
-        <w:t xml:space="preserve"> </w:t>
-      </w:r>
-      <w:proofErr w:type="spellStart"/>
-      <w:r>
-        <w:rPr>
-          <w:lang w:val="en-NZ"/>
-        </w:rPr>
-        <w:t>message</w:t>
-      </w:r>
-      <w:proofErr w:type="spellEnd"/>
-      <w:r>
-        <w:rPr>
-          <w:lang w:val="en-NZ"/>
-        </w:rPr>
-        <w:t>”</w:t>
+      <w:r>
+        <w:rPr>
+          <w:lang w:val="en-NZ"/>
+        </w:rPr>
+        <w:t>message”</w:t>
       </w:r>
     </w:p>
     <w:p>
@@ -4631,19 +4634,7 @@
         <w:rPr>
           <w:lang w:val="en-NZ"/>
         </w:rPr>
-        <w:t xml:space="preserve">The search box border should change colour and </w:t>
-      </w:r>
-      <w:r>
-        <w:rPr>
-          <w:lang w:val="en-NZ"/>
-        </w:rPr>
-        <w:t>a relevant</w:t>
-      </w:r>
-      <w:r>
-        <w:rPr>
-          <w:lang w:val="en-NZ"/>
-        </w:rPr>
-        <w:t xml:space="preserve"> message should be presented. No actions follow if the search button is clicked</w:t>
+        <w:t>The search box border should change colour and a relevant message should be presented. No actions follow if the search button is clicked</w:t>
       </w:r>
     </w:p>
     <w:p>
@@ -4701,7 +4692,7 @@
                           <pic:cNvPicPr/>
                         </pic:nvPicPr>
                         <pic:blipFill>
-                          <a:blip r:embed="rId18"/>
+                          <a:blip r:embed="rId21"/>
                           <a:stretch>
                             <a:fillRect/>
                           </a:stretch>
@@ -4741,6 +4732,1364 @@
     <w:p>
       <w:pPr>
         <w:rPr>
+          <w:sz w:val="36"/>
+          <w:szCs w:val="36"/>
+        </w:rPr>
+      </w:pPr>
+      <w:r>
+        <w:rPr>
+          <w:sz w:val="36"/>
+          <w:szCs w:val="36"/>
+        </w:rPr>
+        <w:lastRenderedPageBreak/>
+        <w:t>E2E</w:t>
+      </w:r>
+      <w:r>
+        <w:rPr>
+          <w:sz w:val="36"/>
+          <w:szCs w:val="36"/>
+        </w:rPr>
+        <w:t xml:space="preserve"> flows</w:t>
+      </w:r>
+    </w:p>
+    <w:p>
+      <w:pPr>
+        <w:rPr>
+          <w:lang w:val="en-NZ"/>
+        </w:rPr>
+      </w:pPr>
+      <w:r>
+        <w:rPr>
+          <w:lang w:val="en-NZ"/>
+        </w:rPr>
+        <w:t>E2E</w:t>
+      </w:r>
+      <w:r>
+        <w:rPr>
+          <w:lang w:val="en-NZ"/>
+        </w:rPr>
+        <w:t>-00</w:t>
+      </w:r>
+      <w:r>
+        <w:rPr>
+          <w:lang w:val="en-NZ"/>
+        </w:rPr>
+        <w:t>1</w:t>
+      </w:r>
+      <w:r>
+        <w:rPr>
+          <w:lang w:val="en-NZ"/>
+        </w:rPr>
+        <w:t xml:space="preserve"> – </w:t>
+      </w:r>
+      <w:r>
+        <w:rPr>
+          <w:lang w:val="en-NZ"/>
+        </w:rPr>
+        <w:t>As a Logged in Customer I should be able to purchase a "Blouse</w:t>
+      </w:r>
+      <w:r>
+        <w:rPr>
+          <w:lang w:val="en-NZ"/>
+        </w:rPr>
+        <w:t>:</w:t>
+      </w:r>
+    </w:p>
+    <w:p>
+      <w:pPr>
+        <w:rPr>
+          <w:lang w:val="en-NZ"/>
+        </w:rPr>
+      </w:pPr>
+      <w:r>
+        <w:rPr>
+          <w:lang w:val="en-NZ"/>
+        </w:rPr>
+        <w:t xml:space="preserve">Prerequisite: Log in with a previously create user from: </w:t>
+      </w:r>
+      <w:hyperlink r:id="rId24" w:history="1">
+        <w:r>
+          <w:rPr>
+            <w:rStyle w:val="Collegamentoipertestuale"/>
+            <w:lang w:val="en-NZ"/>
+          </w:rPr>
+          <w:t>http://automationpractice.multiformis.com/index.php?controller=authentication&amp;back=my-account</w:t>
+        </w:r>
+      </w:hyperlink>
+    </w:p>
+    <w:tbl>
+      <w:tblPr>
+        <w:tblStyle w:val="Grigliatabella"/>
+        <w:tblW w:w="0" w:type="auto"/>
+        <w:tblLook w:val="04A0" w:firstRow="1" w:lastRow="0" w:firstColumn="1" w:lastColumn="0" w:noHBand="0" w:noVBand="1"/>
+      </w:tblPr>
+      <w:tblGrid>
+        <w:gridCol w:w="6059"/>
+        <w:gridCol w:w="7889"/>
+      </w:tblGrid>
+      <w:tr>
+        <w:tc>
+          <w:tcPr>
+            <w:tcW w:w="6974" w:type="dxa"/>
+          </w:tcPr>
+          <w:p>
+            <w:pPr>
+              <w:rPr>
+                <w:lang w:val="en-NZ"/>
+              </w:rPr>
+            </w:pPr>
+            <w:r>
+              <w:rPr>
+                <w:noProof/>
+              </w:rPr>
+              <w:drawing>
+                <wp:inline distT="0" distB="0" distL="0" distR="0" wp14:anchorId="1A9B1F5E" wp14:editId="0B49E713">
+                  <wp:extent cx="4076700" cy="2671098"/>
+                  <wp:effectExtent l="0" t="0" r="0" b="0"/>
+                  <wp:docPr id="30" name="Immagine 30"/>
+                  <wp:cNvGraphicFramePr>
+                    <a:graphicFrameLocks xmlns:a="http://schemas.openxmlformats.org/drawingml/2006/main" noChangeAspect="1"/>
+                  </wp:cNvGraphicFramePr>
+                  <a:graphic xmlns:a="http://schemas.openxmlformats.org/drawingml/2006/main">
+                    <a:graphicData uri="http://schemas.openxmlformats.org/drawingml/2006/picture">
+                      <pic:pic xmlns:pic="http://schemas.openxmlformats.org/drawingml/2006/picture">
+                        <pic:nvPicPr>
+                          <pic:cNvPr id="1" name=""/>
+                          <pic:cNvPicPr/>
+                        </pic:nvPicPr>
+                        <pic:blipFill>
+                          <a:blip r:embed="rId25"/>
+                          <a:stretch>
+                            <a:fillRect/>
+                          </a:stretch>
+                        </pic:blipFill>
+                        <pic:spPr>
+                          <a:xfrm>
+                            <a:off x="0" y="0"/>
+                            <a:ext cx="4088581" cy="2678883"/>
+                          </a:xfrm>
+                          <a:prstGeom prst="rect">
+                            <a:avLst/>
+                          </a:prstGeom>
+                        </pic:spPr>
+                      </pic:pic>
+                    </a:graphicData>
+                  </a:graphic>
+                </wp:inline>
+              </w:drawing>
+            </w:r>
+          </w:p>
+        </w:tc>
+        <w:tc>
+          <w:tcPr>
+            <w:tcW w:w="6974" w:type="dxa"/>
+          </w:tcPr>
+          <w:p>
+            <w:pPr>
+              <w:rPr>
+                <w:lang w:val="en-NZ"/>
+              </w:rPr>
+            </w:pPr>
+            <w:r>
+              <w:rPr>
+                <w:noProof/>
+              </w:rPr>
+              <w:drawing>
+                <wp:inline distT="0" distB="0" distL="0" distR="0" wp14:anchorId="6F7F7D0F" wp14:editId="1CC51C58">
+                  <wp:extent cx="5350198" cy="3664230"/>
+                  <wp:effectExtent l="0" t="0" r="3175" b="0"/>
+                  <wp:docPr id="31" name="Immagine 31"/>
+                  <wp:cNvGraphicFramePr>
+                    <a:graphicFrameLocks xmlns:a="http://schemas.openxmlformats.org/drawingml/2006/main" noChangeAspect="1"/>
+                  </wp:cNvGraphicFramePr>
+                  <a:graphic xmlns:a="http://schemas.openxmlformats.org/drawingml/2006/main">
+                    <a:graphicData uri="http://schemas.openxmlformats.org/drawingml/2006/picture">
+                      <pic:pic xmlns:pic="http://schemas.openxmlformats.org/drawingml/2006/picture">
+                        <pic:nvPicPr>
+                          <pic:cNvPr id="1" name=""/>
+                          <pic:cNvPicPr/>
+                        </pic:nvPicPr>
+                        <pic:blipFill>
+                          <a:blip r:embed="rId26"/>
+                          <a:stretch>
+                            <a:fillRect/>
+                          </a:stretch>
+                        </pic:blipFill>
+                        <pic:spPr>
+                          <a:xfrm>
+                            <a:off x="0" y="0"/>
+                            <a:ext cx="5355691" cy="3667992"/>
+                          </a:xfrm>
+                          <a:prstGeom prst="rect">
+                            <a:avLst/>
+                          </a:prstGeom>
+                        </pic:spPr>
+                      </pic:pic>
+                    </a:graphicData>
+                  </a:graphic>
+                </wp:inline>
+              </w:drawing>
+            </w:r>
+          </w:p>
+        </w:tc>
+      </w:tr>
+    </w:tbl>
+    <w:p>
+      <w:pPr>
+        <w:rPr>
+          <w:lang w:val="en-NZ"/>
+        </w:rPr>
+      </w:pPr>
+    </w:p>
+    <w:p>
+      <w:pPr>
+        <w:rPr>
+          <w:lang w:val="en-NZ"/>
+        </w:rPr>
+      </w:pPr>
+    </w:p>
+    <w:p>
+      <w:pPr>
+        <w:rPr>
+          <w:lang w:val="en-NZ"/>
+        </w:rPr>
+      </w:pPr>
+    </w:p>
+    <w:p>
+      <w:pPr>
+        <w:rPr>
+          <w:lang w:val="en-NZ"/>
+        </w:rPr>
+      </w:pPr>
+    </w:p>
+    <w:p>
+      <w:pPr>
+        <w:rPr>
+          <w:lang w:val="en-NZ"/>
+        </w:rPr>
+      </w:pPr>
+      <w:r>
+        <w:rPr>
+          <w:lang w:val="en-NZ"/>
+        </w:rPr>
+        <w:lastRenderedPageBreak/>
+        <w:t>Prerequisite</w:t>
+      </w:r>
+      <w:r>
+        <w:rPr>
+          <w:lang w:val="en-NZ"/>
+        </w:rPr>
+        <w:t xml:space="preserve">: </w:t>
+      </w:r>
+      <w:r>
+        <w:rPr>
+          <w:lang w:val="en-NZ"/>
+        </w:rPr>
+        <w:t>In</w:t>
+      </w:r>
+      <w:r>
+        <w:rPr>
+          <w:lang w:val="en-NZ"/>
+        </w:rPr>
+        <w:t xml:space="preserve"> </w:t>
+      </w:r>
+      <w:r>
+        <w:rPr>
+          <w:lang w:val="en-NZ"/>
+        </w:rPr>
+        <w:t>the “</w:t>
+      </w:r>
+      <w:r>
+        <w:rPr>
+          <w:b/>
+          <w:bCs/>
+          <w:lang w:val="en-NZ"/>
+        </w:rPr>
+        <w:t>Search box</w:t>
+      </w:r>
+      <w:r>
+        <w:rPr>
+          <w:lang w:val="en-NZ"/>
+        </w:rPr>
+        <w:t xml:space="preserve">” under </w:t>
+      </w:r>
+      <w:r>
+        <w:rPr>
+          <w:lang w:val="en-NZ"/>
+        </w:rPr>
+        <w:t>the “</w:t>
+      </w:r>
+      <w:r>
+        <w:rPr>
+          <w:b/>
+          <w:bCs/>
+          <w:lang w:val="en-NZ"/>
+        </w:rPr>
+        <w:t>Home</w:t>
+      </w:r>
+      <w:r>
+        <w:rPr>
+          <w:lang w:val="en-NZ"/>
+        </w:rPr>
+        <w:t>” page:</w:t>
+      </w:r>
+    </w:p>
+    <w:p>
+      <w:pPr>
+        <w:pStyle w:val="Paragrafoelenco"/>
+        <w:numPr>
+          <w:ilvl w:val="0"/>
+          <w:numId w:val="15"/>
+        </w:numPr>
+        <w:rPr>
+          <w:lang w:val="en-NZ"/>
+        </w:rPr>
+      </w:pPr>
+      <w:r>
+        <w:rPr>
+          <w:lang w:val="en-NZ"/>
+        </w:rPr>
+        <w:t xml:space="preserve">Type </w:t>
+      </w:r>
+      <w:r>
+        <w:rPr>
+          <w:lang w:val="en-NZ"/>
+        </w:rPr>
+        <w:t>in</w:t>
+      </w:r>
+      <w:r>
+        <w:rPr>
+          <w:lang w:val="en-NZ"/>
+        </w:rPr>
+        <w:t>:</w:t>
+      </w:r>
+      <w:r>
+        <w:rPr>
+          <w:lang w:val="en-NZ"/>
+        </w:rPr>
+        <w:t xml:space="preserve"> </w:t>
+      </w:r>
+      <w:r>
+        <w:rPr>
+          <w:b/>
+          <w:bCs/>
+          <w:lang w:val="en-NZ"/>
+        </w:rPr>
+        <w:t>Dress</w:t>
+      </w:r>
+    </w:p>
+    <w:p>
+      <w:pPr>
+        <w:pStyle w:val="Paragrafoelenco"/>
+        <w:numPr>
+          <w:ilvl w:val="0"/>
+          <w:numId w:val="15"/>
+        </w:numPr>
+        <w:rPr>
+          <w:lang w:val="en-NZ"/>
+        </w:rPr>
+      </w:pPr>
+      <w:r>
+        <w:rPr>
+          <w:lang w:val="en-NZ"/>
+        </w:rPr>
+        <w:t>Click on the 7</w:t>
+      </w:r>
+      <w:r>
+        <w:rPr>
+          <w:vertAlign w:val="superscript"/>
+          <w:lang w:val="en-NZ"/>
+        </w:rPr>
+        <w:t>th</w:t>
+      </w:r>
+      <w:r>
+        <w:rPr>
+          <w:lang w:val="en-NZ"/>
+        </w:rPr>
+        <w:t xml:space="preserve"> result (Blouse)</w:t>
+      </w:r>
+    </w:p>
+    <w:p>
+      <w:pPr>
+        <w:pStyle w:val="Paragrafoelenco"/>
+        <w:numPr>
+          <w:ilvl w:val="0"/>
+          <w:numId w:val="15"/>
+        </w:numPr>
+        <w:rPr>
+          <w:lang w:val="en-NZ"/>
+        </w:rPr>
+      </w:pPr>
+      <w:r>
+        <w:rPr>
+          <w:lang w:val="en-NZ"/>
+        </w:rPr>
+        <w:t>From the Product details page</w:t>
+      </w:r>
+      <w:r>
+        <w:rPr>
+          <w:lang w:val="en-NZ"/>
+        </w:rPr>
+        <w:t>,</w:t>
+      </w:r>
+      <w:r>
+        <w:rPr>
+          <w:lang w:val="en-NZ"/>
+        </w:rPr>
+        <w:t xml:space="preserve"> click on </w:t>
+      </w:r>
+      <w:r>
+        <w:rPr>
+          <w:lang w:val="en-NZ"/>
+        </w:rPr>
+        <w:t>“</w:t>
+      </w:r>
+      <w:r>
+        <w:rPr>
+          <w:b/>
+          <w:bCs/>
+          <w:lang w:val="en-NZ"/>
+        </w:rPr>
+        <w:t>Add</w:t>
+      </w:r>
+      <w:r>
+        <w:rPr>
+          <w:b/>
+          <w:bCs/>
+          <w:lang w:val="en-NZ"/>
+        </w:rPr>
+        <w:t xml:space="preserve"> to cart”</w:t>
+      </w:r>
+    </w:p>
+    <w:p>
+      <w:pPr>
+        <w:pStyle w:val="Paragrafoelenco"/>
+        <w:numPr>
+          <w:ilvl w:val="0"/>
+          <w:numId w:val="15"/>
+        </w:numPr>
+        <w:rPr>
+          <w:lang w:val="en-NZ"/>
+        </w:rPr>
+      </w:pPr>
+      <w:r>
+        <w:rPr>
+          <w:lang w:val="en-NZ"/>
+        </w:rPr>
+        <w:t>From the modal</w:t>
+      </w:r>
+      <w:r>
+        <w:rPr>
+          <w:lang w:val="en-NZ"/>
+        </w:rPr>
+        <w:t>,</w:t>
+      </w:r>
+      <w:r>
+        <w:rPr>
+          <w:lang w:val="en-NZ"/>
+        </w:rPr>
+        <w:t xml:space="preserve"> click on </w:t>
+      </w:r>
+      <w:r>
+        <w:rPr>
+          <w:b/>
+          <w:bCs/>
+          <w:lang w:val="en-NZ"/>
+        </w:rPr>
+        <w:t>“Proceed to checkout”</w:t>
+      </w:r>
+    </w:p>
+    <w:p>
+      <w:pPr>
+        <w:pStyle w:val="Paragrafoelenco"/>
+        <w:numPr>
+          <w:ilvl w:val="0"/>
+          <w:numId w:val="15"/>
+        </w:numPr>
+        <w:rPr>
+          <w:lang w:val="en-NZ"/>
+        </w:rPr>
+      </w:pPr>
+      <w:r>
+        <w:rPr>
+          <w:lang w:val="en-NZ"/>
+        </w:rPr>
+        <w:t xml:space="preserve">From the </w:t>
+      </w:r>
+      <w:r>
+        <w:rPr>
+          <w:lang w:val="en-NZ"/>
+        </w:rPr>
+        <w:t xml:space="preserve">shopping cart </w:t>
+      </w:r>
+      <w:r>
+        <w:rPr>
+          <w:b/>
+          <w:bCs/>
+          <w:lang w:val="en-NZ"/>
+        </w:rPr>
+        <w:t>summary tab</w:t>
+      </w:r>
+      <w:r>
+        <w:rPr>
+          <w:lang w:val="en-NZ"/>
+        </w:rPr>
+        <w:t>,</w:t>
+      </w:r>
+      <w:r>
+        <w:rPr>
+          <w:lang w:val="en-NZ"/>
+        </w:rPr>
+        <w:t xml:space="preserve"> click on </w:t>
+      </w:r>
+      <w:r>
+        <w:rPr>
+          <w:b/>
+          <w:bCs/>
+          <w:lang w:val="en-NZ"/>
+        </w:rPr>
+        <w:t>“Proceed to checkout”</w:t>
+      </w:r>
+    </w:p>
+    <w:p>
+      <w:pPr>
+        <w:pStyle w:val="Paragrafoelenco"/>
+        <w:numPr>
+          <w:ilvl w:val="0"/>
+          <w:numId w:val="15"/>
+        </w:numPr>
+        <w:rPr>
+          <w:lang w:val="en-NZ"/>
+        </w:rPr>
+      </w:pPr>
+      <w:r>
+        <w:rPr>
+          <w:lang w:val="en-NZ"/>
+        </w:rPr>
+        <w:t xml:space="preserve">From the </w:t>
+      </w:r>
+      <w:r>
+        <w:rPr>
+          <w:lang w:val="en-NZ"/>
+        </w:rPr>
+        <w:t xml:space="preserve">shopping cart </w:t>
+      </w:r>
+      <w:r>
+        <w:rPr>
+          <w:b/>
+          <w:bCs/>
+          <w:lang w:val="en-NZ"/>
+        </w:rPr>
+        <w:t>address tab</w:t>
+      </w:r>
+      <w:r>
+        <w:rPr>
+          <w:lang w:val="en-NZ"/>
+        </w:rPr>
+        <w:t>,</w:t>
+      </w:r>
+      <w:r>
+        <w:rPr>
+          <w:lang w:val="en-NZ"/>
+        </w:rPr>
+        <w:t xml:space="preserve"> click on </w:t>
+      </w:r>
+      <w:r>
+        <w:rPr>
+          <w:b/>
+          <w:bCs/>
+          <w:lang w:val="en-NZ"/>
+        </w:rPr>
+        <w:t>“Proceed to checkout”</w:t>
+      </w:r>
+    </w:p>
+    <w:p>
+      <w:pPr>
+        <w:pStyle w:val="Paragrafoelenco"/>
+        <w:numPr>
+          <w:ilvl w:val="0"/>
+          <w:numId w:val="15"/>
+        </w:numPr>
+        <w:rPr>
+          <w:lang w:val="en-NZ"/>
+        </w:rPr>
+      </w:pPr>
+      <w:r>
+        <w:rPr>
+          <w:lang w:val="en-NZ"/>
+        </w:rPr>
+        <w:t xml:space="preserve">From the </w:t>
+      </w:r>
+      <w:r>
+        <w:rPr>
+          <w:lang w:val="en-NZ"/>
+        </w:rPr>
+        <w:t xml:space="preserve">shopping cart </w:t>
+      </w:r>
+      <w:r>
+        <w:rPr>
+          <w:b/>
+          <w:bCs/>
+          <w:lang w:val="en-NZ"/>
+        </w:rPr>
+        <w:t>shipping tab</w:t>
+      </w:r>
+      <w:r>
+        <w:rPr>
+          <w:lang w:val="en-NZ"/>
+        </w:rPr>
+        <w:t>,</w:t>
+      </w:r>
+      <w:r>
+        <w:rPr>
+          <w:lang w:val="en-NZ"/>
+        </w:rPr>
+        <w:t xml:space="preserve"> click on</w:t>
+      </w:r>
+      <w:r>
+        <w:rPr>
+          <w:lang w:val="en-NZ"/>
+        </w:rPr>
+        <w:t xml:space="preserve"> the Terms &amp; Conditions checkbox and then click on </w:t>
+      </w:r>
+      <w:r>
+        <w:rPr>
+          <w:b/>
+          <w:bCs/>
+          <w:lang w:val="en-NZ"/>
+        </w:rPr>
+        <w:t>“Proceed to checkout”</w:t>
+      </w:r>
+    </w:p>
+    <w:p>
+      <w:pPr>
+        <w:pStyle w:val="Paragrafoelenco"/>
+        <w:numPr>
+          <w:ilvl w:val="0"/>
+          <w:numId w:val="15"/>
+        </w:numPr>
+        <w:rPr>
+          <w:lang w:val="en-NZ"/>
+        </w:rPr>
+      </w:pPr>
+      <w:r>
+        <w:rPr>
+          <w:lang w:val="en-NZ"/>
+        </w:rPr>
+        <w:t xml:space="preserve">From the </w:t>
+      </w:r>
+      <w:r>
+        <w:rPr>
+          <w:lang w:val="en-NZ"/>
+        </w:rPr>
+        <w:t xml:space="preserve">shopping cart </w:t>
+      </w:r>
+      <w:r>
+        <w:rPr>
+          <w:b/>
+          <w:bCs/>
+          <w:lang w:val="en-NZ"/>
+        </w:rPr>
+        <w:t>payment tab</w:t>
+      </w:r>
+      <w:r>
+        <w:rPr>
+          <w:lang w:val="en-NZ"/>
+        </w:rPr>
+        <w:t>,</w:t>
+      </w:r>
+      <w:r>
+        <w:rPr>
+          <w:lang w:val="en-NZ"/>
+        </w:rPr>
+        <w:t xml:space="preserve"> click on</w:t>
+      </w:r>
+      <w:r>
+        <w:rPr>
+          <w:lang w:val="en-NZ"/>
+        </w:rPr>
+        <w:t xml:space="preserve"> “</w:t>
+      </w:r>
+      <w:r>
+        <w:rPr>
+          <w:b/>
+          <w:bCs/>
+          <w:lang w:val="en-NZ"/>
+        </w:rPr>
+        <w:t>Pay by bank wire</w:t>
+      </w:r>
+      <w:r>
+        <w:rPr>
+          <w:b/>
+          <w:bCs/>
+          <w:lang w:val="en-NZ"/>
+        </w:rPr>
+        <w:t>”</w:t>
+      </w:r>
+    </w:p>
+    <w:p>
+      <w:pPr>
+        <w:pStyle w:val="Paragrafoelenco"/>
+        <w:numPr>
+          <w:ilvl w:val="0"/>
+          <w:numId w:val="15"/>
+        </w:numPr>
+        <w:rPr>
+          <w:lang w:val="en-NZ"/>
+        </w:rPr>
+      </w:pPr>
+      <w:r>
+        <w:rPr>
+          <w:lang w:val="en-NZ"/>
+        </w:rPr>
+        <w:t xml:space="preserve">From the </w:t>
+      </w:r>
+      <w:r>
+        <w:rPr>
+          <w:lang w:val="en-NZ"/>
+        </w:rPr>
+        <w:t xml:space="preserve">shopping </w:t>
+      </w:r>
+      <w:r>
+        <w:rPr>
+          <w:b/>
+          <w:bCs/>
+          <w:lang w:val="en-NZ"/>
+        </w:rPr>
+        <w:t>cart payment tab</w:t>
+      </w:r>
+      <w:r>
+        <w:rPr>
+          <w:lang w:val="en-NZ"/>
+        </w:rPr>
+        <w:t>,</w:t>
+      </w:r>
+      <w:r>
+        <w:rPr>
+          <w:lang w:val="en-NZ"/>
+        </w:rPr>
+        <w:t xml:space="preserve"> click on</w:t>
+      </w:r>
+      <w:r>
+        <w:rPr>
+          <w:lang w:val="en-NZ"/>
+        </w:rPr>
+        <w:t xml:space="preserve"> </w:t>
+      </w:r>
+      <w:r>
+        <w:rPr>
+          <w:b/>
+          <w:bCs/>
+          <w:lang w:val="en-NZ"/>
+        </w:rPr>
+        <w:t>“</w:t>
+      </w:r>
+      <w:r>
+        <w:rPr>
+          <w:b/>
+          <w:bCs/>
+          <w:lang w:val="en-NZ"/>
+        </w:rPr>
+        <w:t>I confirm my order</w:t>
+      </w:r>
+      <w:r>
+        <w:rPr>
+          <w:b/>
+          <w:bCs/>
+          <w:lang w:val="en-NZ"/>
+        </w:rPr>
+        <w:t>”</w:t>
+      </w:r>
+    </w:p>
+    <w:p>
+      <w:pPr>
+        <w:ind w:left="420"/>
+        <w:rPr>
+          <w:lang w:val="en-NZ"/>
+        </w:rPr>
+      </w:pPr>
+    </w:p>
+    <w:p>
+      <w:pPr>
+        <w:pStyle w:val="Paragrafoelenco"/>
+        <w:ind w:left="780"/>
+        <w:rPr>
+          <w:lang w:val="en-NZ"/>
+        </w:rPr>
+      </w:pPr>
+    </w:p>
+    <w:p>
+      <w:pPr>
+        <w:rPr>
+          <w:lang w:val="en-NZ"/>
+        </w:rPr>
+      </w:pPr>
+      <w:r>
+        <w:rPr>
+          <w:lang w:val="en-NZ"/>
+        </w:rPr>
+        <w:t xml:space="preserve">Expected Result: </w:t>
+      </w:r>
+    </w:p>
+    <w:p>
+      <w:pPr>
+        <w:rPr>
+          <w:lang w:val="en-NZ"/>
+        </w:rPr>
+      </w:pPr>
+      <w:r>
+        <w:rPr>
+          <w:lang w:val="en-NZ"/>
+        </w:rPr>
+        <w:t>Customer</w:t>
+      </w:r>
+      <w:r>
+        <w:rPr>
+          <w:lang w:val="en-NZ"/>
+        </w:rPr>
+        <w:t xml:space="preserve"> should see: </w:t>
+      </w:r>
+      <w:r>
+        <w:rPr>
+          <w:b/>
+          <w:bCs/>
+          <w:lang w:val="en-NZ"/>
+        </w:rPr>
+        <w:t>Your order on My Store is complete</w:t>
+      </w:r>
+      <w:r>
+        <w:rPr>
+          <w:b/>
+          <w:bCs/>
+          <w:lang w:val="en-NZ"/>
+        </w:rPr>
+        <w:t xml:space="preserve"> (screenshots below</w:t>
+      </w:r>
+      <w:r>
+        <w:rPr>
+          <w:lang w:val="en-NZ"/>
+        </w:rPr>
+        <w:t xml:space="preserve">) </w:t>
+      </w:r>
+    </w:p>
+    <w:p>
+      <w:pPr>
+        <w:rPr>
+          <w:sz w:val="36"/>
+          <w:szCs w:val="36"/>
+        </w:rPr>
+      </w:pPr>
+    </w:p>
+    <w:tbl>
+      <w:tblPr>
+        <w:tblStyle w:val="Grigliatabella"/>
+        <w:tblW w:w="0" w:type="auto"/>
+        <w:tblLook w:val="04A0" w:firstRow="1" w:lastRow="0" w:firstColumn="1" w:lastColumn="0" w:noHBand="0" w:noVBand="1"/>
+      </w:tblPr>
+      <w:tblGrid>
+        <w:gridCol w:w="7017"/>
+        <w:gridCol w:w="6931"/>
+      </w:tblGrid>
+      <w:tr>
+        <w:tc>
+          <w:tcPr>
+            <w:tcW w:w="6974" w:type="dxa"/>
+          </w:tcPr>
+          <w:p>
+            <w:pPr>
+              <w:rPr>
+                <w:sz w:val="36"/>
+                <w:szCs w:val="36"/>
+              </w:rPr>
+            </w:pPr>
+            <w:r>
+              <w:rPr>
+                <w:noProof/>
+              </w:rPr>
+              <w:lastRenderedPageBreak/>
+              <w:drawing>
+                <wp:inline distT="0" distB="0" distL="0" distR="0" wp14:anchorId="554C5E13" wp14:editId="6DC1DDAF">
+                  <wp:extent cx="4311690" cy="2831910"/>
+                  <wp:effectExtent l="0" t="0" r="0" b="6985"/>
+                  <wp:docPr id="15" name="Immagine 15"/>
+                  <wp:cNvGraphicFramePr>
+                    <a:graphicFrameLocks xmlns:a="http://schemas.openxmlformats.org/drawingml/2006/main" noChangeAspect="1"/>
+                  </wp:cNvGraphicFramePr>
+                  <a:graphic xmlns:a="http://schemas.openxmlformats.org/drawingml/2006/main">
+                    <a:graphicData uri="http://schemas.openxmlformats.org/drawingml/2006/picture">
+                      <pic:pic xmlns:pic="http://schemas.openxmlformats.org/drawingml/2006/picture">
+                        <pic:nvPicPr>
+                          <pic:cNvPr id="1" name=""/>
+                          <pic:cNvPicPr/>
+                        </pic:nvPicPr>
+                        <pic:blipFill>
+                          <a:blip r:embed="rId19"/>
+                          <a:stretch>
+                            <a:fillRect/>
+                          </a:stretch>
+                        </pic:blipFill>
+                        <pic:spPr>
+                          <a:xfrm>
+                            <a:off x="0" y="0"/>
+                            <a:ext cx="4330370" cy="2844179"/>
+                          </a:xfrm>
+                          <a:prstGeom prst="rect">
+                            <a:avLst/>
+                          </a:prstGeom>
+                        </pic:spPr>
+                      </pic:pic>
+                    </a:graphicData>
+                  </a:graphic>
+                </wp:inline>
+              </w:drawing>
+            </w:r>
+          </w:p>
+        </w:tc>
+        <w:tc>
+          <w:tcPr>
+            <w:tcW w:w="6974" w:type="dxa"/>
+          </w:tcPr>
+          <w:p>
+            <w:pPr>
+              <w:rPr>
+                <w:sz w:val="36"/>
+                <w:szCs w:val="36"/>
+              </w:rPr>
+            </w:pPr>
+            <w:r>
+              <w:rPr>
+                <w:noProof/>
+              </w:rPr>
+              <w:drawing>
+                <wp:inline distT="0" distB="0" distL="0" distR="0" wp14:anchorId="41627A29" wp14:editId="79F54CD6">
+                  <wp:extent cx="4258102" cy="3305599"/>
+                  <wp:effectExtent l="0" t="0" r="0" b="9525"/>
+                  <wp:docPr id="17" name="Immagine 17"/>
+                  <wp:cNvGraphicFramePr>
+                    <a:graphicFrameLocks xmlns:a="http://schemas.openxmlformats.org/drawingml/2006/main" noChangeAspect="1"/>
+                  </wp:cNvGraphicFramePr>
+                  <a:graphic xmlns:a="http://schemas.openxmlformats.org/drawingml/2006/main">
+                    <a:graphicData uri="http://schemas.openxmlformats.org/drawingml/2006/picture">
+                      <pic:pic xmlns:pic="http://schemas.openxmlformats.org/drawingml/2006/picture">
+                        <pic:nvPicPr>
+                          <pic:cNvPr id="1" name=""/>
+                          <pic:cNvPicPr/>
+                        </pic:nvPicPr>
+                        <pic:blipFill>
+                          <a:blip r:embed="rId20"/>
+                          <a:stretch>
+                            <a:fillRect/>
+                          </a:stretch>
+                        </pic:blipFill>
+                        <pic:spPr>
+                          <a:xfrm>
+                            <a:off x="0" y="0"/>
+                            <a:ext cx="4285008" cy="3326487"/>
+                          </a:xfrm>
+                          <a:prstGeom prst="rect">
+                            <a:avLst/>
+                          </a:prstGeom>
+                        </pic:spPr>
+                      </pic:pic>
+                    </a:graphicData>
+                  </a:graphic>
+                </wp:inline>
+              </w:drawing>
+            </w:r>
+          </w:p>
+        </w:tc>
+      </w:tr>
+      <w:tr>
+        <w:tc>
+          <w:tcPr>
+            <w:tcW w:w="6974" w:type="dxa"/>
+          </w:tcPr>
+          <w:p>
+            <w:pPr>
+              <w:rPr>
+                <w:noProof/>
+              </w:rPr>
+            </w:pPr>
+            <w:r>
+              <w:rPr>
+                <w:noProof/>
+              </w:rPr>
+              <w:lastRenderedPageBreak/>
+              <w:drawing>
+                <wp:inline distT="0" distB="0" distL="0" distR="0" wp14:anchorId="0B2BFC47" wp14:editId="6CAC4584">
+                  <wp:extent cx="4572000" cy="1865758"/>
+                  <wp:effectExtent l="0" t="0" r="0" b="1270"/>
+                  <wp:docPr id="25" name="Immagine 25"/>
+                  <wp:cNvGraphicFramePr>
+                    <a:graphicFrameLocks xmlns:a="http://schemas.openxmlformats.org/drawingml/2006/main" noChangeAspect="1"/>
+                  </wp:cNvGraphicFramePr>
+                  <a:graphic xmlns:a="http://schemas.openxmlformats.org/drawingml/2006/main">
+                    <a:graphicData uri="http://schemas.openxmlformats.org/drawingml/2006/picture">
+                      <pic:pic xmlns:pic="http://schemas.openxmlformats.org/drawingml/2006/picture">
+                        <pic:nvPicPr>
+                          <pic:cNvPr id="1" name=""/>
+                          <pic:cNvPicPr/>
+                        </pic:nvPicPr>
+                        <pic:blipFill>
+                          <a:blip r:embed="rId27"/>
+                          <a:stretch>
+                            <a:fillRect/>
+                          </a:stretch>
+                        </pic:blipFill>
+                        <pic:spPr>
+                          <a:xfrm>
+                            <a:off x="0" y="0"/>
+                            <a:ext cx="4584660" cy="1870924"/>
+                          </a:xfrm>
+                          <a:prstGeom prst="rect">
+                            <a:avLst/>
+                          </a:prstGeom>
+                        </pic:spPr>
+                      </pic:pic>
+                    </a:graphicData>
+                  </a:graphic>
+                </wp:inline>
+              </w:drawing>
+            </w:r>
+          </w:p>
+        </w:tc>
+        <w:tc>
+          <w:tcPr>
+            <w:tcW w:w="6974" w:type="dxa"/>
+          </w:tcPr>
+          <w:p>
+            <w:pPr>
+              <w:rPr>
+                <w:noProof/>
+              </w:rPr>
+            </w:pPr>
+            <w:r>
+              <w:rPr>
+                <w:noProof/>
+              </w:rPr>
+              <w:drawing>
+                <wp:inline distT="0" distB="0" distL="0" distR="0" wp14:anchorId="5284BBC4" wp14:editId="03D35022">
+                  <wp:extent cx="4162425" cy="2994106"/>
+                  <wp:effectExtent l="0" t="0" r="0" b="0"/>
+                  <wp:docPr id="27" name="Immagine 27"/>
+                  <wp:cNvGraphicFramePr>
+                    <a:graphicFrameLocks xmlns:a="http://schemas.openxmlformats.org/drawingml/2006/main" noChangeAspect="1"/>
+                  </wp:cNvGraphicFramePr>
+                  <a:graphic xmlns:a="http://schemas.openxmlformats.org/drawingml/2006/main">
+                    <a:graphicData uri="http://schemas.openxmlformats.org/drawingml/2006/picture">
+                      <pic:pic xmlns:pic="http://schemas.openxmlformats.org/drawingml/2006/picture">
+                        <pic:nvPicPr>
+                          <pic:cNvPr id="1" name=""/>
+                          <pic:cNvPicPr/>
+                        </pic:nvPicPr>
+                        <pic:blipFill>
+                          <a:blip r:embed="rId28"/>
+                          <a:stretch>
+                            <a:fillRect/>
+                          </a:stretch>
+                        </pic:blipFill>
+                        <pic:spPr>
+                          <a:xfrm>
+                            <a:off x="0" y="0"/>
+                            <a:ext cx="4172011" cy="3001001"/>
+                          </a:xfrm>
+                          <a:prstGeom prst="rect">
+                            <a:avLst/>
+                          </a:prstGeom>
+                        </pic:spPr>
+                      </pic:pic>
+                    </a:graphicData>
+                  </a:graphic>
+                </wp:inline>
+              </w:drawing>
+            </w:r>
+          </w:p>
+        </w:tc>
+      </w:tr>
+      <w:tr>
+        <w:tc>
+          <w:tcPr>
+            <w:tcW w:w="6974" w:type="dxa"/>
+          </w:tcPr>
+          <w:p>
+            <w:pPr>
+              <w:rPr>
+                <w:noProof/>
+              </w:rPr>
+            </w:pPr>
+            <w:r>
+              <w:rPr>
+                <w:noProof/>
+              </w:rPr>
+              <w:lastRenderedPageBreak/>
+              <w:drawing>
+                <wp:inline distT="0" distB="0" distL="0" distR="0" wp14:anchorId="551A3F94" wp14:editId="1F1096D8">
+                  <wp:extent cx="3981450" cy="3264290"/>
+                  <wp:effectExtent l="0" t="0" r="0" b="0"/>
+                  <wp:docPr id="32" name="Immagine 32"/>
+                  <wp:cNvGraphicFramePr>
+                    <a:graphicFrameLocks xmlns:a="http://schemas.openxmlformats.org/drawingml/2006/main" noChangeAspect="1"/>
+                  </wp:cNvGraphicFramePr>
+                  <a:graphic xmlns:a="http://schemas.openxmlformats.org/drawingml/2006/main">
+                    <a:graphicData uri="http://schemas.openxmlformats.org/drawingml/2006/picture">
+                      <pic:pic xmlns:pic="http://schemas.openxmlformats.org/drawingml/2006/picture">
+                        <pic:nvPicPr>
+                          <pic:cNvPr id="1" name=""/>
+                          <pic:cNvPicPr/>
+                        </pic:nvPicPr>
+                        <pic:blipFill>
+                          <a:blip r:embed="rId29"/>
+                          <a:stretch>
+                            <a:fillRect/>
+                          </a:stretch>
+                        </pic:blipFill>
+                        <pic:spPr>
+                          <a:xfrm>
+                            <a:off x="0" y="0"/>
+                            <a:ext cx="3990394" cy="3271623"/>
+                          </a:xfrm>
+                          <a:prstGeom prst="rect">
+                            <a:avLst/>
+                          </a:prstGeom>
+                        </pic:spPr>
+                      </pic:pic>
+                    </a:graphicData>
+                  </a:graphic>
+                </wp:inline>
+              </w:drawing>
+            </w:r>
+          </w:p>
+        </w:tc>
+        <w:tc>
+          <w:tcPr>
+            <w:tcW w:w="6974" w:type="dxa"/>
+          </w:tcPr>
+          <w:p>
+            <w:pPr>
+              <w:rPr>
+                <w:noProof/>
+              </w:rPr>
+            </w:pPr>
+            <w:r>
+              <w:rPr>
+                <w:noProof/>
+              </w:rPr>
+              <w:drawing>
+                <wp:inline distT="0" distB="0" distL="0" distR="0" wp14:anchorId="1612F8D9" wp14:editId="74D829D5">
+                  <wp:extent cx="4167822" cy="2778548"/>
+                  <wp:effectExtent l="0" t="0" r="4445" b="3175"/>
+                  <wp:docPr id="34" name="Immagine 34"/>
+                  <wp:cNvGraphicFramePr>
+                    <a:graphicFrameLocks xmlns:a="http://schemas.openxmlformats.org/drawingml/2006/main" noChangeAspect="1"/>
+                  </wp:cNvGraphicFramePr>
+                  <a:graphic xmlns:a="http://schemas.openxmlformats.org/drawingml/2006/main">
+                    <a:graphicData uri="http://schemas.openxmlformats.org/drawingml/2006/picture">
+                      <pic:pic xmlns:pic="http://schemas.openxmlformats.org/drawingml/2006/picture">
+                        <pic:nvPicPr>
+                          <pic:cNvPr id="1" name=""/>
+                          <pic:cNvPicPr/>
+                        </pic:nvPicPr>
+                        <pic:blipFill>
+                          <a:blip r:embed="rId30"/>
+                          <a:stretch>
+                            <a:fillRect/>
+                          </a:stretch>
+                        </pic:blipFill>
+                        <pic:spPr>
+                          <a:xfrm>
+                            <a:off x="0" y="0"/>
+                            <a:ext cx="4185661" cy="2790441"/>
+                          </a:xfrm>
+                          <a:prstGeom prst="rect">
+                            <a:avLst/>
+                          </a:prstGeom>
+                        </pic:spPr>
+                      </pic:pic>
+                    </a:graphicData>
+                  </a:graphic>
+                </wp:inline>
+              </w:drawing>
+            </w:r>
+          </w:p>
+        </w:tc>
+      </w:tr>
+      <w:tr>
+        <w:tc>
+          <w:tcPr>
+            <w:tcW w:w="6974" w:type="dxa"/>
+          </w:tcPr>
+          <w:p>
+            <w:pPr>
+              <w:rPr>
+                <w:noProof/>
+              </w:rPr>
+            </w:pPr>
+            <w:r>
+              <w:rPr>
+                <w:noProof/>
+              </w:rPr>
+              <w:lastRenderedPageBreak/>
+              <w:drawing>
+                <wp:inline distT="0" distB="0" distL="0" distR="0" wp14:anchorId="4BEC4E21" wp14:editId="549076C6">
+                  <wp:extent cx="3944415" cy="2816860"/>
+                  <wp:effectExtent l="0" t="0" r="0" b="2540"/>
+                  <wp:docPr id="35" name="Immagine 35"/>
+                  <wp:cNvGraphicFramePr>
+                    <a:graphicFrameLocks xmlns:a="http://schemas.openxmlformats.org/drawingml/2006/main" noChangeAspect="1"/>
+                  </wp:cNvGraphicFramePr>
+                  <a:graphic xmlns:a="http://schemas.openxmlformats.org/drawingml/2006/main">
+                    <a:graphicData uri="http://schemas.openxmlformats.org/drawingml/2006/picture">
+                      <pic:pic xmlns:pic="http://schemas.openxmlformats.org/drawingml/2006/picture">
+                        <pic:nvPicPr>
+                          <pic:cNvPr id="1" name=""/>
+                          <pic:cNvPicPr/>
+                        </pic:nvPicPr>
+                        <pic:blipFill>
+                          <a:blip r:embed="rId31"/>
+                          <a:stretch>
+                            <a:fillRect/>
+                          </a:stretch>
+                        </pic:blipFill>
+                        <pic:spPr>
+                          <a:xfrm>
+                            <a:off x="0" y="0"/>
+                            <a:ext cx="3950505" cy="2821209"/>
+                          </a:xfrm>
+                          <a:prstGeom prst="rect">
+                            <a:avLst/>
+                          </a:prstGeom>
+                        </pic:spPr>
+                      </pic:pic>
+                    </a:graphicData>
+                  </a:graphic>
+                </wp:inline>
+              </w:drawing>
+            </w:r>
+          </w:p>
+        </w:tc>
+        <w:tc>
+          <w:tcPr>
+            <w:tcW w:w="6974" w:type="dxa"/>
+          </w:tcPr>
+          <w:p>
+            <w:pPr>
+              <w:rPr>
+                <w:noProof/>
+              </w:rPr>
+            </w:pPr>
+            <w:r>
+              <w:rPr>
+                <w:noProof/>
+              </w:rPr>
+              <w:drawing>
+                <wp:inline distT="0" distB="0" distL="0" distR="0" wp14:anchorId="4FD8019F" wp14:editId="4C38BCF3">
+                  <wp:extent cx="4514248" cy="2988310"/>
+                  <wp:effectExtent l="0" t="0" r="635" b="2540"/>
+                  <wp:docPr id="36" name="Immagine 36"/>
+                  <wp:cNvGraphicFramePr>
+                    <a:graphicFrameLocks xmlns:a="http://schemas.openxmlformats.org/drawingml/2006/main" noChangeAspect="1"/>
+                  </wp:cNvGraphicFramePr>
+                  <a:graphic xmlns:a="http://schemas.openxmlformats.org/drawingml/2006/main">
+                    <a:graphicData uri="http://schemas.openxmlformats.org/drawingml/2006/picture">
+                      <pic:pic xmlns:pic="http://schemas.openxmlformats.org/drawingml/2006/picture">
+                        <pic:nvPicPr>
+                          <pic:cNvPr id="1" name=""/>
+                          <pic:cNvPicPr/>
+                        </pic:nvPicPr>
+                        <pic:blipFill>
+                          <a:blip r:embed="rId32"/>
+                          <a:stretch>
+                            <a:fillRect/>
+                          </a:stretch>
+                        </pic:blipFill>
+                        <pic:spPr>
+                          <a:xfrm>
+                            <a:off x="0" y="0"/>
+                            <a:ext cx="4527939" cy="2997373"/>
+                          </a:xfrm>
+                          <a:prstGeom prst="rect">
+                            <a:avLst/>
+                          </a:prstGeom>
+                        </pic:spPr>
+                      </pic:pic>
+                    </a:graphicData>
+                  </a:graphic>
+                </wp:inline>
+              </w:drawing>
+            </w:r>
+          </w:p>
+        </w:tc>
+      </w:tr>
+      <w:tr>
+        <w:tc>
+          <w:tcPr>
+            <w:tcW w:w="6974" w:type="dxa"/>
+          </w:tcPr>
+          <w:p>
+            <w:pPr>
+              <w:rPr>
+                <w:noProof/>
+              </w:rPr>
+            </w:pPr>
+            <w:r>
+              <w:rPr>
+                <w:noProof/>
+              </w:rPr>
+              <w:drawing>
+                <wp:inline distT="0" distB="0" distL="0" distR="0" wp14:anchorId="3E57B6A3" wp14:editId="1476B627">
+                  <wp:extent cx="3352800" cy="2421571"/>
+                  <wp:effectExtent l="0" t="0" r="0" b="0"/>
+                  <wp:docPr id="37" name="Immagine 37"/>
+                  <wp:cNvGraphicFramePr>
+                    <a:graphicFrameLocks xmlns:a="http://schemas.openxmlformats.org/drawingml/2006/main" noChangeAspect="1"/>
+                  </wp:cNvGraphicFramePr>
+                  <a:graphic xmlns:a="http://schemas.openxmlformats.org/drawingml/2006/main">
+                    <a:graphicData uri="http://schemas.openxmlformats.org/drawingml/2006/picture">
+                      <pic:pic xmlns:pic="http://schemas.openxmlformats.org/drawingml/2006/picture">
+                        <pic:nvPicPr>
+                          <pic:cNvPr id="1" name=""/>
+                          <pic:cNvPicPr/>
+                        </pic:nvPicPr>
+                        <pic:blipFill>
+                          <a:blip r:embed="rId33"/>
+                          <a:stretch>
+                            <a:fillRect/>
+                          </a:stretch>
+                        </pic:blipFill>
+                        <pic:spPr>
+                          <a:xfrm>
+                            <a:off x="0" y="0"/>
+                            <a:ext cx="3352800" cy="2421571"/>
+                          </a:xfrm>
+                          <a:prstGeom prst="rect">
+                            <a:avLst/>
+                          </a:prstGeom>
+                        </pic:spPr>
+                      </pic:pic>
+                    </a:graphicData>
+                  </a:graphic>
+                </wp:inline>
+              </w:drawing>
+            </w:r>
+          </w:p>
+        </w:tc>
+        <w:tc>
+          <w:tcPr>
+            <w:tcW w:w="6974" w:type="dxa"/>
+          </w:tcPr>
+          <w:p>
+            <w:pPr>
+              <w:rPr>
+                <w:noProof/>
+              </w:rPr>
+            </w:pPr>
+          </w:p>
+        </w:tc>
+      </w:tr>
+    </w:tbl>
+    <w:p>
+      <w:pPr>
+        <w:rPr>
           <w:rFonts w:cstheme="minorHAnsi"/>
           <w:lang w:val="en-NZ"/>
         </w:rPr>
@@ -5189,6 +6538,92 @@
     </w:lvl>
   </w:abstractNum>
   <w:abstractNum w:abstractNumId="5" w15:restartNumberingAfterBreak="0">
+    <w:nsid w:val="2A803654"/>
+    <w:multiLevelType w:val="hybridMultilevel"/>
+    <w:tmpl w:val="D3865992"/>
+    <w:lvl w:ilvl="0" w:tplc="1409000F">
+      <w:start w:val="1"/>
+      <w:numFmt w:val="decimal"/>
+      <w:lvlText w:val="%1."/>
+      <w:lvlJc w:val="left"/>
+      <w:pPr>
+        <w:ind w:left="780" w:hanging="360"/>
+      </w:pPr>
+    </w:lvl>
+    <w:lvl w:ilvl="1" w:tplc="14090019" w:tentative="1">
+      <w:start w:val="1"/>
+      <w:numFmt w:val="lowerLetter"/>
+      <w:lvlText w:val="%2."/>
+      <w:lvlJc w:val="left"/>
+      <w:pPr>
+        <w:ind w:left="1500" w:hanging="360"/>
+      </w:pPr>
+    </w:lvl>
+    <w:lvl w:ilvl="2" w:tplc="1409001B" w:tentative="1">
+      <w:start w:val="1"/>
+      <w:numFmt w:val="lowerRoman"/>
+      <w:lvlText w:val="%3."/>
+      <w:lvlJc w:val="right"/>
+      <w:pPr>
+        <w:ind w:left="2220" w:hanging="180"/>
+      </w:pPr>
+    </w:lvl>
+    <w:lvl w:ilvl="3" w:tplc="1409000F" w:tentative="1">
+      <w:start w:val="1"/>
+      <w:numFmt w:val="decimal"/>
+      <w:lvlText w:val="%4."/>
+      <w:lvlJc w:val="left"/>
+      <w:pPr>
+        <w:ind w:left="2940" w:hanging="360"/>
+      </w:pPr>
+    </w:lvl>
+    <w:lvl w:ilvl="4" w:tplc="14090019" w:tentative="1">
+      <w:start w:val="1"/>
+      <w:numFmt w:val="lowerLetter"/>
+      <w:lvlText w:val="%5."/>
+      <w:lvlJc w:val="left"/>
+      <w:pPr>
+        <w:ind w:left="3660" w:hanging="360"/>
+      </w:pPr>
+    </w:lvl>
+    <w:lvl w:ilvl="5" w:tplc="1409001B" w:tentative="1">
+      <w:start w:val="1"/>
+      <w:numFmt w:val="lowerRoman"/>
+      <w:lvlText w:val="%6."/>
+      <w:lvlJc w:val="right"/>
+      <w:pPr>
+        <w:ind w:left="4380" w:hanging="180"/>
+      </w:pPr>
+    </w:lvl>
+    <w:lvl w:ilvl="6" w:tplc="1409000F" w:tentative="1">
+      <w:start w:val="1"/>
+      <w:numFmt w:val="decimal"/>
+      <w:lvlText w:val="%7."/>
+      <w:lvlJc w:val="left"/>
+      <w:pPr>
+        <w:ind w:left="5100" w:hanging="360"/>
+      </w:pPr>
+    </w:lvl>
+    <w:lvl w:ilvl="7" w:tplc="14090019" w:tentative="1">
+      <w:start w:val="1"/>
+      <w:numFmt w:val="lowerLetter"/>
+      <w:lvlText w:val="%8."/>
+      <w:lvlJc w:val="left"/>
+      <w:pPr>
+        <w:ind w:left="5820" w:hanging="360"/>
+      </w:pPr>
+    </w:lvl>
+    <w:lvl w:ilvl="8" w:tplc="1409001B" w:tentative="1">
+      <w:start w:val="1"/>
+      <w:numFmt w:val="lowerRoman"/>
+      <w:lvlText w:val="%9."/>
+      <w:lvlJc w:val="right"/>
+      <w:pPr>
+        <w:ind w:left="6540" w:hanging="180"/>
+      </w:pPr>
+    </w:lvl>
+  </w:abstractNum>
+  <w:abstractNum w:abstractNumId="6" w15:restartNumberingAfterBreak="0">
     <w:nsid w:val="2C9169EB"/>
     <w:multiLevelType w:val="hybridMultilevel"/>
     <w:tmpl w:val="D3865992"/>
@@ -5274,7 +6709,93 @@
       </w:pPr>
     </w:lvl>
   </w:abstractNum>
-  <w:abstractNum w:abstractNumId="6" w15:restartNumberingAfterBreak="0">
+  <w:abstractNum w:abstractNumId="7" w15:restartNumberingAfterBreak="0">
+    <w:nsid w:val="52903601"/>
+    <w:multiLevelType w:val="hybridMultilevel"/>
+    <w:tmpl w:val="D3865992"/>
+    <w:lvl w:ilvl="0" w:tplc="1409000F">
+      <w:start w:val="1"/>
+      <w:numFmt w:val="decimal"/>
+      <w:lvlText w:val="%1."/>
+      <w:lvlJc w:val="left"/>
+      <w:pPr>
+        <w:ind w:left="780" w:hanging="360"/>
+      </w:pPr>
+    </w:lvl>
+    <w:lvl w:ilvl="1" w:tplc="14090019" w:tentative="1">
+      <w:start w:val="1"/>
+      <w:numFmt w:val="lowerLetter"/>
+      <w:lvlText w:val="%2."/>
+      <w:lvlJc w:val="left"/>
+      <w:pPr>
+        <w:ind w:left="1500" w:hanging="360"/>
+      </w:pPr>
+    </w:lvl>
+    <w:lvl w:ilvl="2" w:tplc="1409001B" w:tentative="1">
+      <w:start w:val="1"/>
+      <w:numFmt w:val="lowerRoman"/>
+      <w:lvlText w:val="%3."/>
+      <w:lvlJc w:val="right"/>
+      <w:pPr>
+        <w:ind w:left="2220" w:hanging="180"/>
+      </w:pPr>
+    </w:lvl>
+    <w:lvl w:ilvl="3" w:tplc="1409000F" w:tentative="1">
+      <w:start w:val="1"/>
+      <w:numFmt w:val="decimal"/>
+      <w:lvlText w:val="%4."/>
+      <w:lvlJc w:val="left"/>
+      <w:pPr>
+        <w:ind w:left="2940" w:hanging="360"/>
+      </w:pPr>
+    </w:lvl>
+    <w:lvl w:ilvl="4" w:tplc="14090019" w:tentative="1">
+      <w:start w:val="1"/>
+      <w:numFmt w:val="lowerLetter"/>
+      <w:lvlText w:val="%5."/>
+      <w:lvlJc w:val="left"/>
+      <w:pPr>
+        <w:ind w:left="3660" w:hanging="360"/>
+      </w:pPr>
+    </w:lvl>
+    <w:lvl w:ilvl="5" w:tplc="1409001B" w:tentative="1">
+      <w:start w:val="1"/>
+      <w:numFmt w:val="lowerRoman"/>
+      <w:lvlText w:val="%6."/>
+      <w:lvlJc w:val="right"/>
+      <w:pPr>
+        <w:ind w:left="4380" w:hanging="180"/>
+      </w:pPr>
+    </w:lvl>
+    <w:lvl w:ilvl="6" w:tplc="1409000F" w:tentative="1">
+      <w:start w:val="1"/>
+      <w:numFmt w:val="decimal"/>
+      <w:lvlText w:val="%7."/>
+      <w:lvlJc w:val="left"/>
+      <w:pPr>
+        <w:ind w:left="5100" w:hanging="360"/>
+      </w:pPr>
+    </w:lvl>
+    <w:lvl w:ilvl="7" w:tplc="14090019" w:tentative="1">
+      <w:start w:val="1"/>
+      <w:numFmt w:val="lowerLetter"/>
+      <w:lvlText w:val="%8."/>
+      <w:lvlJc w:val="left"/>
+      <w:pPr>
+        <w:ind w:left="5820" w:hanging="360"/>
+      </w:pPr>
+    </w:lvl>
+    <w:lvl w:ilvl="8" w:tplc="1409001B" w:tentative="1">
+      <w:start w:val="1"/>
+      <w:numFmt w:val="lowerRoman"/>
+      <w:lvlText w:val="%9."/>
+      <w:lvlJc w:val="right"/>
+      <w:pPr>
+        <w:ind w:left="6540" w:hanging="180"/>
+      </w:pPr>
+    </w:lvl>
+  </w:abstractNum>
+  <w:abstractNum w:abstractNumId="8" w15:restartNumberingAfterBreak="0">
     <w:nsid w:val="52986745"/>
     <w:multiLevelType w:val="hybridMultilevel"/>
     <w:tmpl w:val="D3865992"/>
@@ -5360,7 +6881,7 @@
       </w:pPr>
     </w:lvl>
   </w:abstractNum>
-  <w:abstractNum w:abstractNumId="7" w15:restartNumberingAfterBreak="0">
+  <w:abstractNum w:abstractNumId="9" w15:restartNumberingAfterBreak="0">
     <w:nsid w:val="52C51EB0"/>
     <w:multiLevelType w:val="hybridMultilevel"/>
     <w:tmpl w:val="D3865992"/>
@@ -5446,7 +6967,93 @@
       </w:pPr>
     </w:lvl>
   </w:abstractNum>
-  <w:abstractNum w:abstractNumId="8" w15:restartNumberingAfterBreak="0">
+  <w:abstractNum w:abstractNumId="10" w15:restartNumberingAfterBreak="0">
+    <w:nsid w:val="5E88405E"/>
+    <w:multiLevelType w:val="hybridMultilevel"/>
+    <w:tmpl w:val="D3865992"/>
+    <w:lvl w:ilvl="0" w:tplc="1409000F">
+      <w:start w:val="1"/>
+      <w:numFmt w:val="decimal"/>
+      <w:lvlText w:val="%1."/>
+      <w:lvlJc w:val="left"/>
+      <w:pPr>
+        <w:ind w:left="780" w:hanging="360"/>
+      </w:pPr>
+    </w:lvl>
+    <w:lvl w:ilvl="1" w:tplc="14090019" w:tentative="1">
+      <w:start w:val="1"/>
+      <w:numFmt w:val="lowerLetter"/>
+      <w:lvlText w:val="%2."/>
+      <w:lvlJc w:val="left"/>
+      <w:pPr>
+        <w:ind w:left="1500" w:hanging="360"/>
+      </w:pPr>
+    </w:lvl>
+    <w:lvl w:ilvl="2" w:tplc="1409001B" w:tentative="1">
+      <w:start w:val="1"/>
+      <w:numFmt w:val="lowerRoman"/>
+      <w:lvlText w:val="%3."/>
+      <w:lvlJc w:val="right"/>
+      <w:pPr>
+        <w:ind w:left="2220" w:hanging="180"/>
+      </w:pPr>
+    </w:lvl>
+    <w:lvl w:ilvl="3" w:tplc="1409000F" w:tentative="1">
+      <w:start w:val="1"/>
+      <w:numFmt w:val="decimal"/>
+      <w:lvlText w:val="%4."/>
+      <w:lvlJc w:val="left"/>
+      <w:pPr>
+        <w:ind w:left="2940" w:hanging="360"/>
+      </w:pPr>
+    </w:lvl>
+    <w:lvl w:ilvl="4" w:tplc="14090019" w:tentative="1">
+      <w:start w:val="1"/>
+      <w:numFmt w:val="lowerLetter"/>
+      <w:lvlText w:val="%5."/>
+      <w:lvlJc w:val="left"/>
+      <w:pPr>
+        <w:ind w:left="3660" w:hanging="360"/>
+      </w:pPr>
+    </w:lvl>
+    <w:lvl w:ilvl="5" w:tplc="1409001B" w:tentative="1">
+      <w:start w:val="1"/>
+      <w:numFmt w:val="lowerRoman"/>
+      <w:lvlText w:val="%6."/>
+      <w:lvlJc w:val="right"/>
+      <w:pPr>
+        <w:ind w:left="4380" w:hanging="180"/>
+      </w:pPr>
+    </w:lvl>
+    <w:lvl w:ilvl="6" w:tplc="1409000F" w:tentative="1">
+      <w:start w:val="1"/>
+      <w:numFmt w:val="decimal"/>
+      <w:lvlText w:val="%7."/>
+      <w:lvlJc w:val="left"/>
+      <w:pPr>
+        <w:ind w:left="5100" w:hanging="360"/>
+      </w:pPr>
+    </w:lvl>
+    <w:lvl w:ilvl="7" w:tplc="14090019" w:tentative="1">
+      <w:start w:val="1"/>
+      <w:numFmt w:val="lowerLetter"/>
+      <w:lvlText w:val="%8."/>
+      <w:lvlJc w:val="left"/>
+      <w:pPr>
+        <w:ind w:left="5820" w:hanging="360"/>
+      </w:pPr>
+    </w:lvl>
+    <w:lvl w:ilvl="8" w:tplc="1409001B" w:tentative="1">
+      <w:start w:val="1"/>
+      <w:numFmt w:val="lowerRoman"/>
+      <w:lvlText w:val="%9."/>
+      <w:lvlJc w:val="right"/>
+      <w:pPr>
+        <w:ind w:left="6540" w:hanging="180"/>
+      </w:pPr>
+    </w:lvl>
+  </w:abstractNum>
+  <w:abstractNum w:abstractNumId="11" w15:restartNumberingAfterBreak="0">
     <w:nsid w:val="5F201F66"/>
     <w:multiLevelType w:val="hybridMultilevel"/>
     <w:tmpl w:val="D3865992"/>
@@ -5532,7 +7139,93 @@
       </w:pPr>
     </w:lvl>
   </w:abstractNum>
-  <w:abstractNum w:abstractNumId="9" w15:restartNumberingAfterBreak="0">
+  <w:abstractNum w:abstractNumId="12" w15:restartNumberingAfterBreak="0">
+    <w:nsid w:val="629952F7"/>
+    <w:multiLevelType w:val="hybridMultilevel"/>
+    <w:tmpl w:val="D3865992"/>
+    <w:lvl w:ilvl="0" w:tplc="1409000F">
+      <w:start w:val="1"/>
+      <w:numFmt w:val="decimal"/>
+      <w:lvlText w:val="%1."/>
+      <w:lvlJc w:val="left"/>
+      <w:pPr>
+        <w:ind w:left="780" w:hanging="360"/>
+      </w:pPr>
+    </w:lvl>
+    <w:lvl w:ilvl="1" w:tplc="14090019" w:tentative="1">
+      <w:start w:val="1"/>
+      <w:numFmt w:val="lowerLetter"/>
+      <w:lvlText w:val="%2."/>
+      <w:lvlJc w:val="left"/>
+      <w:pPr>
+        <w:ind w:left="1500" w:hanging="360"/>
+      </w:pPr>
+    </w:lvl>
+    <w:lvl w:ilvl="2" w:tplc="1409001B" w:tentative="1">
+      <w:start w:val="1"/>
+      <w:numFmt w:val="lowerRoman"/>
+      <w:lvlText w:val="%3."/>
+      <w:lvlJc w:val="right"/>
+      <w:pPr>
+        <w:ind w:left="2220" w:hanging="180"/>
+      </w:pPr>
+    </w:lvl>
+    <w:lvl w:ilvl="3" w:tplc="1409000F" w:tentative="1">
+      <w:start w:val="1"/>
+      <w:numFmt w:val="decimal"/>
+      <w:lvlText w:val="%4."/>
+      <w:lvlJc w:val="left"/>
+      <w:pPr>
+        <w:ind w:left="2940" w:hanging="360"/>
+      </w:pPr>
+    </w:lvl>
+    <w:lvl w:ilvl="4" w:tplc="14090019" w:tentative="1">
+      <w:start w:val="1"/>
+      <w:numFmt w:val="lowerLetter"/>
+      <w:lvlText w:val="%5."/>
+      <w:lvlJc w:val="left"/>
+      <w:pPr>
+        <w:ind w:left="3660" w:hanging="360"/>
+      </w:pPr>
+    </w:lvl>
+    <w:lvl w:ilvl="5" w:tplc="1409001B" w:tentative="1">
+      <w:start w:val="1"/>
+      <w:numFmt w:val="lowerRoman"/>
+      <w:lvlText w:val="%6."/>
+      <w:lvlJc w:val="right"/>
+      <w:pPr>
+        <w:ind w:left="4380" w:hanging="180"/>
+      </w:pPr>
+    </w:lvl>
+    <w:lvl w:ilvl="6" w:tplc="1409000F" w:tentative="1">
+      <w:start w:val="1"/>
+      <w:numFmt w:val="decimal"/>
+      <w:lvlText w:val="%7."/>
+      <w:lvlJc w:val="left"/>
+      <w:pPr>
+        <w:ind w:left="5100" w:hanging="360"/>
+      </w:pPr>
+    </w:lvl>
+    <w:lvl w:ilvl="7" w:tplc="14090019" w:tentative="1">
+      <w:start w:val="1"/>
+      <w:numFmt w:val="lowerLetter"/>
+      <w:lvlText w:val="%8."/>
+      <w:lvlJc w:val="left"/>
+      <w:pPr>
+        <w:ind w:left="5820" w:hanging="360"/>
+      </w:pPr>
+    </w:lvl>
+    <w:lvl w:ilvl="8" w:tplc="1409001B" w:tentative="1">
+      <w:start w:val="1"/>
+      <w:numFmt w:val="lowerRoman"/>
+      <w:lvlText w:val="%9."/>
+      <w:lvlJc w:val="right"/>
+      <w:pPr>
+        <w:ind w:left="6540" w:hanging="180"/>
+      </w:pPr>
+    </w:lvl>
+  </w:abstractNum>
+  <w:abstractNum w:abstractNumId="13" w15:restartNumberingAfterBreak="0">
     <w:nsid w:val="6937260E"/>
     <w:multiLevelType w:val="hybridMultilevel"/>
     <w:tmpl w:val="D3865992"/>
@@ -5618,7 +7311,7 @@
       </w:pPr>
     </w:lvl>
   </w:abstractNum>
-  <w:abstractNum w:abstractNumId="10" w15:restartNumberingAfterBreak="0">
+  <w:abstractNum w:abstractNumId="14" w15:restartNumberingAfterBreak="0">
     <w:nsid w:val="7E1A7013"/>
     <w:multiLevelType w:val="hybridMultilevel"/>
     <w:tmpl w:val="D3865992"/>
@@ -5705,28 +7398,28 @@
     </w:lvl>
   </w:abstractNum>
   <w:num w:numId="1">
-    <w:abstractNumId w:val="10"/>
+    <w:abstractNumId w:val="14"/>
   </w:num>
   <w:num w:numId="2">
+    <w:abstractNumId w:val="11"/>
+  </w:num>
+  <w:num w:numId="3">
     <w:abstractNumId w:val="8"/>
   </w:num>
-  <w:num w:numId="3">
+  <w:num w:numId="4">
     <w:abstractNumId w:val="6"/>
-  </w:num>
-  <w:num w:numId="4">
-    <w:abstractNumId w:val="5"/>
   </w:num>
   <w:num w:numId="5">
     <w:abstractNumId w:val="2"/>
   </w:num>
   <w:num w:numId="6">
-    <w:abstractNumId w:val="9"/>
+    <w:abstractNumId w:val="13"/>
   </w:num>
   <w:num w:numId="7">
     <w:abstractNumId w:val="0"/>
   </w:num>
   <w:num w:numId="8">
-    <w:abstractNumId w:val="7"/>
+    <w:abstractNumId w:val="9"/>
   </w:num>
   <w:num w:numId="9">
     <w:abstractNumId w:val="4"/>
@@ -5736,6 +7429,18 @@
   </w:num>
   <w:num w:numId="11">
     <w:abstractNumId w:val="3"/>
+  </w:num>
+  <w:num w:numId="12">
+    <w:abstractNumId w:val="5"/>
+  </w:num>
+  <w:num w:numId="13">
+    <w:abstractNumId w:val="12"/>
+  </w:num>
+  <w:num w:numId="14">
+    <w:abstractNumId w:val="10"/>
+  </w:num>
+  <w:num w:numId="15">
+    <w:abstractNumId w:val="7"/>
   </w:num>
 </w:numbering>
 </file>
@@ -5863,6 +7568,7 @@
     <w:lsdException w:name="HTML Sample" w:semiHidden="1" w:unhideWhenUsed="1"/>
     <w:lsdException w:name="HTML Typewriter" w:semiHidden="1" w:unhideWhenUsed="1"/>
     <w:lsdException w:name="HTML Variable" w:semiHidden="1" w:unhideWhenUsed="1"/>
+    <w:lsdException w:name="Normal Table" w:semiHidden="1" w:unhideWhenUsed="1"/>
     <w:lsdException w:name="annotation subject" w:semiHidden="1" w:unhideWhenUsed="1"/>
     <w:lsdException w:name="No List" w:semiHidden="1" w:unhideWhenUsed="1"/>
     <w:lsdException w:name="Outline List 1" w:semiHidden="1" w:unhideWhenUsed="1"/>
@@ -5909,8 +7615,10 @@
     <w:lsdException w:name="Table Subtle 2" w:semiHidden="1" w:unhideWhenUsed="1"/>
     <w:lsdException w:name="Table Web 1" w:semiHidden="1" w:unhideWhenUsed="1"/>
     <w:lsdException w:name="Table Web 2" w:semiHidden="1" w:unhideWhenUsed="1"/>
+    <w:lsdException w:name="Table Web 3" w:semiHidden="1" w:unhideWhenUsed="1"/>
     <w:lsdException w:name="Balloon Text" w:semiHidden="1" w:unhideWhenUsed="1"/>
     <w:lsdException w:name="Table Grid" w:uiPriority="39"/>
+    <w:lsdException w:name="Table Theme" w:semiHidden="1" w:unhideWhenUsed="1"/>
     <w:lsdException w:name="Placeholder Text" w:semiHidden="1"/>
     <w:lsdException w:name="No Spacing" w:uiPriority="1" w:qFormat="1"/>
     <w:lsdException w:name="Light Shading" w:uiPriority="60"/>
@@ -6135,7 +7843,7 @@
   <w:style w:type="paragraph" w:default="1" w:styleId="Normale">
     <w:name w:val="Normal"/>
     <w:qFormat/>
-    <w:rsid w:val="008A27C5"/>
+    <w:rsid w:val="00C164EF"/>
   </w:style>
   <w:style w:type="character" w:default="1" w:styleId="Carpredefinitoparagrafo">
     <w:name w:val="Default Paragraph Font"/>

</xml_diff>